<commit_message>
Ajout un mini mode d'emploi
</commit_message>
<xml_diff>
--- a/exercices/todolist/upload/Mode d'emploi du planificateur de tâches.docx
+++ b/exercices/todolist/upload/Mode d'emploi du planificateur de tâches.docx
@@ -14,12 +14,3427 @@
           <w:sz w:val="48"/>
           <w:szCs w:val="48"/>
         </w:rPr>
-        <w:t>Mode d’emploi de l’application</w:t>
+        <w:t>Mode d’emploi</w:t>
+      </w:r>
+      <w:r>
+        <w:rPr>
+          <w:sz w:val="48"/>
+          <w:szCs w:val="48"/>
+        </w:rPr>
+        <w:t xml:space="preserve"> du planificateur de tâches</w:t>
+      </w:r>
+    </w:p>
+    <w:p>
+      <w:pPr>
+        <w:rPr>
+          <w:sz w:val="48"/>
+          <w:szCs w:val="48"/>
+        </w:rPr>
+      </w:pPr>
+    </w:p>
+    <w:p>
+      <w:pPr>
+        <w:rPr>
+          <w:sz w:val="48"/>
+          <w:szCs w:val="48"/>
+        </w:rPr>
+      </w:pPr>
+      <w:r>
+        <w:rPr>
+          <w:sz w:val="48"/>
+          <w:szCs w:val="48"/>
+        </w:rPr>
+        <w:t>Table des matières</w:t>
+      </w:r>
+    </w:p>
+    <w:p>
+      <w:pPr>
+        <w:rPr>
+          <w:sz w:val="48"/>
+          <w:szCs w:val="48"/>
+        </w:rPr>
+      </w:pPr>
+    </w:p>
+    <w:p>
+      <w:pPr>
+        <w:rPr>
+          <w:sz w:val="48"/>
+          <w:szCs w:val="48"/>
+        </w:rPr>
+      </w:pPr>
+      <w:r>
+        <w:rPr>
+          <w:sz w:val="48"/>
+          <w:szCs w:val="48"/>
+        </w:rPr>
+        <w:t>Introduction</w:t>
+      </w:r>
+      <w:r>
+        <w:rPr>
+          <w:sz w:val="48"/>
+          <w:szCs w:val="48"/>
+        </w:rPr>
+        <w:tab/>
+        <w:t xml:space="preserve"> </w:t>
+      </w:r>
+      <w:r>
+        <w:rPr>
+          <w:sz w:val="48"/>
+          <w:szCs w:val="48"/>
+        </w:rPr>
+        <w:tab/>
+      </w:r>
+      <w:r>
+        <w:rPr>
+          <w:sz w:val="48"/>
+          <w:szCs w:val="48"/>
+        </w:rPr>
+        <w:tab/>
+      </w:r>
+      <w:r>
+        <w:rPr>
+          <w:sz w:val="48"/>
+          <w:szCs w:val="48"/>
+        </w:rPr>
+        <w:tab/>
+      </w:r>
+      <w:r>
+        <w:rPr>
+          <w:sz w:val="48"/>
+          <w:szCs w:val="48"/>
+        </w:rPr>
+        <w:tab/>
+      </w:r>
+      <w:r>
+        <w:rPr>
+          <w:sz w:val="48"/>
+          <w:szCs w:val="48"/>
+        </w:rPr>
+        <w:tab/>
+      </w:r>
+      <w:r>
+        <w:rPr>
+          <w:sz w:val="48"/>
+          <w:szCs w:val="48"/>
+        </w:rPr>
+        <w:tab/>
+      </w:r>
+      <w:r>
+        <w:rPr>
+          <w:sz w:val="48"/>
+          <w:szCs w:val="48"/>
+        </w:rPr>
+        <w:tab/>
+      </w:r>
+      <w:r>
+        <w:rPr>
+          <w:sz w:val="48"/>
+          <w:szCs w:val="48"/>
+        </w:rPr>
+        <w:tab/>
+      </w:r>
+      <w:hyperlink w:anchor="Introduction" w:history="1">
+        <w:r>
+          <w:rPr>
+            <w:rStyle w:val="Lienhypertexte"/>
+            <w:sz w:val="48"/>
+            <w:szCs w:val="48"/>
+          </w:rPr>
+          <w:t>1</w:t>
+        </w:r>
+      </w:hyperlink>
+    </w:p>
+    <w:p>
+      <w:pPr>
+        <w:rPr>
+          <w:sz w:val="48"/>
+          <w:szCs w:val="48"/>
+        </w:rPr>
+      </w:pPr>
+      <w:r>
+        <w:rPr>
+          <w:sz w:val="48"/>
+          <w:szCs w:val="48"/>
+        </w:rPr>
+        <w:t>Présentation de l’interface</w:t>
+      </w:r>
+      <w:r>
+        <w:rPr>
+          <w:sz w:val="48"/>
+          <w:szCs w:val="48"/>
+        </w:rPr>
+        <w:tab/>
+      </w:r>
+      <w:r>
+        <w:rPr>
+          <w:sz w:val="48"/>
+          <w:szCs w:val="48"/>
+        </w:rPr>
+        <w:tab/>
+      </w:r>
+      <w:r>
+        <w:rPr>
+          <w:sz w:val="48"/>
+          <w:szCs w:val="48"/>
+        </w:rPr>
+        <w:tab/>
+      </w:r>
+      <w:r>
+        <w:rPr>
+          <w:sz w:val="48"/>
+          <w:szCs w:val="48"/>
+        </w:rPr>
+        <w:tab/>
+      </w:r>
+      <w:r>
+        <w:rPr>
+          <w:sz w:val="48"/>
+          <w:szCs w:val="48"/>
+        </w:rPr>
+        <w:tab/>
+      </w:r>
+      <w:hyperlink w:anchor="Interface" w:history="1">
+        <w:r>
+          <w:rPr>
+            <w:rStyle w:val="Lienhypertexte"/>
+            <w:sz w:val="48"/>
+            <w:szCs w:val="48"/>
+          </w:rPr>
+          <w:t>1</w:t>
+        </w:r>
+      </w:hyperlink>
+    </w:p>
+    <w:p>
+      <w:pPr>
+        <w:rPr>
+          <w:sz w:val="48"/>
+          <w:szCs w:val="48"/>
+        </w:rPr>
+      </w:pPr>
+      <w:r>
+        <w:rPr>
+          <w:sz w:val="48"/>
+          <w:szCs w:val="48"/>
+        </w:rPr>
+        <w:t>Les tâches</w:t>
+      </w:r>
+      <w:r>
+        <w:rPr>
+          <w:sz w:val="48"/>
+          <w:szCs w:val="48"/>
+        </w:rPr>
+        <w:tab/>
+      </w:r>
+      <w:r>
+        <w:rPr>
+          <w:sz w:val="48"/>
+          <w:szCs w:val="48"/>
+        </w:rPr>
+        <w:tab/>
+      </w:r>
+      <w:r>
+        <w:rPr>
+          <w:sz w:val="48"/>
+          <w:szCs w:val="48"/>
+        </w:rPr>
+        <w:tab/>
+      </w:r>
+      <w:r>
+        <w:rPr>
+          <w:sz w:val="48"/>
+          <w:szCs w:val="48"/>
+        </w:rPr>
+        <w:tab/>
+      </w:r>
+      <w:r>
+        <w:rPr>
+          <w:sz w:val="48"/>
+          <w:szCs w:val="48"/>
+        </w:rPr>
+        <w:tab/>
+      </w:r>
+      <w:r>
+        <w:rPr>
+          <w:sz w:val="48"/>
+          <w:szCs w:val="48"/>
+        </w:rPr>
+        <w:tab/>
+      </w:r>
+      <w:r>
+        <w:rPr>
+          <w:sz w:val="48"/>
+          <w:szCs w:val="48"/>
+        </w:rPr>
+        <w:tab/>
+      </w:r>
+      <w:r>
+        <w:rPr>
+          <w:sz w:val="48"/>
+          <w:szCs w:val="48"/>
+        </w:rPr>
+        <w:tab/>
+      </w:r>
+      <w:r>
+        <w:rPr>
+          <w:sz w:val="48"/>
+          <w:szCs w:val="48"/>
+        </w:rPr>
+        <w:tab/>
+      </w:r>
+      <w:hyperlink w:anchor="Tâches" w:history="1">
+        <w:r>
+          <w:rPr>
+            <w:rStyle w:val="Lienhypertexte"/>
+            <w:sz w:val="48"/>
+            <w:szCs w:val="48"/>
+          </w:rPr>
+          <w:t>6</w:t>
+        </w:r>
+      </w:hyperlink>
+    </w:p>
+    <w:p>
+      <w:pPr>
+        <w:rPr>
+          <w:sz w:val="48"/>
+          <w:szCs w:val="48"/>
+        </w:rPr>
+      </w:pPr>
+    </w:p>
+    <w:p>
+      <w:pPr>
+        <w:spacing w:line="259" w:lineRule="auto"/>
+        <w:jc w:val="left"/>
+        <w:rPr>
+          <w:sz w:val="40"/>
+          <w:szCs w:val="40"/>
+        </w:rPr>
+      </w:pPr>
+      <w:r>
+        <w:rPr>
+          <w:sz w:val="40"/>
+          <w:szCs w:val="40"/>
+        </w:rPr>
+        <w:br w:type="page"/>
+      </w:r>
+    </w:p>
+    <w:p>
+      <w:pPr>
+        <w:rPr>
+          <w:sz w:val="48"/>
+          <w:szCs w:val="48"/>
+        </w:rPr>
+      </w:pPr>
+      <w:bookmarkStart w:id="0" w:name="Introduction"/>
+      <w:r>
+        <w:rPr>
+          <w:sz w:val="40"/>
+          <w:szCs w:val="40"/>
+        </w:rPr>
+        <w:lastRenderedPageBreak/>
+        <w:t>Introduction </w:t>
+      </w:r>
+      <w:bookmarkEnd w:id="0"/>
+      <w:r>
+        <w:rPr>
+          <w:sz w:val="48"/>
+          <w:szCs w:val="48"/>
+        </w:rPr>
+        <w:t>:</w:t>
+      </w:r>
+    </w:p>
+    <w:p>
+      <w:pPr>
+        <w:rPr>
+          <w:sz w:val="24"/>
+          <w:szCs w:val="24"/>
+        </w:rPr>
+      </w:pPr>
+      <w:r>
+        <w:rPr>
+          <w:sz w:val="24"/>
+          <w:szCs w:val="24"/>
+        </w:rPr>
+        <w:t>Cette application permet de créer des cartouches</w:t>
+      </w:r>
+      <w:r>
+        <w:rPr>
+          <w:sz w:val="24"/>
+          <w:szCs w:val="24"/>
+        </w:rPr>
+        <w:t xml:space="preserve"> qui représentent une tâche à réaliser. Une tâche contient un nom, un numéro attribué par l’application, une description et des dates qui permettent de définir un statut.</w:t>
+      </w:r>
+    </w:p>
+    <w:p>
+      <w:pPr>
+        <w:rPr>
+          <w:sz w:val="40"/>
+          <w:szCs w:val="40"/>
+        </w:rPr>
+      </w:pPr>
+    </w:p>
+    <w:p>
+      <w:pPr>
+        <w:rPr>
+          <w:sz w:val="40"/>
+          <w:szCs w:val="40"/>
+        </w:rPr>
+      </w:pPr>
+      <w:bookmarkStart w:id="1" w:name="Interface"/>
+      <w:r>
+        <w:rPr>
+          <w:sz w:val="40"/>
+          <w:szCs w:val="40"/>
+        </w:rPr>
+        <w:t>Présentation de l’interface :</w:t>
+      </w:r>
+    </w:p>
+    <w:bookmarkEnd w:id="1"/>
+    <w:p>
+      <w:pPr>
+        <w:pStyle w:val="Paragraphedeliste"/>
+        <w:numPr>
+          <w:ilvl w:val="0"/>
+          <w:numId w:val="9"/>
+        </w:numPr>
+        <w:rPr>
+          <w:sz w:val="32"/>
+          <w:szCs w:val="32"/>
+        </w:rPr>
+      </w:pPr>
+      <w:r>
+        <w:rPr>
+          <w:sz w:val="32"/>
+          <w:szCs w:val="32"/>
+        </w:rPr>
+        <w:t xml:space="preserve"> Le menu principal :</w:t>
+      </w:r>
+    </w:p>
+    <w:p>
+      <w:pPr>
+        <w:ind w:left="851"/>
+        <w:rPr>
+          <w:sz w:val="24"/>
+          <w:szCs w:val="24"/>
+        </w:rPr>
+      </w:pPr>
+      <w:r>
+        <w:rPr>
+          <w:sz w:val="24"/>
+          <w:szCs w:val="24"/>
+        </w:rPr>
+        <w:t>L’application dispose d’un menu principal</w:t>
+      </w:r>
+      <w:r>
+        <w:rPr>
+          <w:sz w:val="24"/>
+          <w:szCs w:val="24"/>
+        </w:rPr>
+        <w:t xml:space="preserve"> composé des fonctionnalités et paramètres généraux disponibles</w:t>
+      </w:r>
+    </w:p>
+    <w:p>
+      <w:pPr>
+        <w:ind w:left="851"/>
+        <w:rPr>
+          <w:sz w:val="48"/>
+          <w:szCs w:val="48"/>
+        </w:rPr>
+      </w:pPr>
+      <w:r>
+        <w:rPr>
+          <w:sz w:val="48"/>
+          <w:szCs w:val="48"/>
+        </w:rPr>
+        <w:drawing>
+          <wp:inline distT="0" distB="0" distL="0" distR="0" wp14:anchorId="1AE4727B" wp14:editId="0D83130A">
+            <wp:extent cx="5759450" cy="335280"/>
+            <wp:effectExtent l="0" t="0" r="0" b="7620"/>
+            <wp:docPr id="962593923" name="Image 1"/>
+            <wp:cNvGraphicFramePr>
+              <a:graphicFrameLocks xmlns:a="http://schemas.openxmlformats.org/drawingml/2006/main" noChangeAspect="1"/>
+            </wp:cNvGraphicFramePr>
+            <a:graphic xmlns:a="http://schemas.openxmlformats.org/drawingml/2006/main">
+              <a:graphicData uri="http://schemas.openxmlformats.org/drawingml/2006/picture">
+                <pic:pic xmlns:pic="http://schemas.openxmlformats.org/drawingml/2006/picture">
+                  <pic:nvPicPr>
+                    <pic:cNvPr id="962593923" name=""/>
+                    <pic:cNvPicPr/>
+                  </pic:nvPicPr>
+                  <pic:blipFill>
+                    <a:blip r:embed="rId8"/>
+                    <a:stretch>
+                      <a:fillRect/>
+                    </a:stretch>
+                  </pic:blipFill>
+                  <pic:spPr>
+                    <a:xfrm>
+                      <a:off x="0" y="0"/>
+                      <a:ext cx="5759450" cy="335280"/>
+                    </a:xfrm>
+                    <a:prstGeom prst="rect">
+                      <a:avLst/>
+                    </a:prstGeom>
+                  </pic:spPr>
+                </pic:pic>
+              </a:graphicData>
+            </a:graphic>
+          </wp:inline>
+        </w:drawing>
+      </w:r>
+    </w:p>
+    <w:p>
+      <w:pPr>
+        <w:ind w:left="851"/>
+        <w:rPr>
+          <w:sz w:val="20"/>
+          <w:szCs w:val="20"/>
+        </w:rPr>
+      </w:pPr>
+    </w:p>
+    <w:p>
+      <w:pPr>
+        <w:ind w:left="851"/>
+        <w:rPr>
+          <w:i/>
+          <w:iCs/>
+          <w:sz w:val="24"/>
+          <w:szCs w:val="24"/>
+          <w:u w:val="single"/>
+        </w:rPr>
+      </w:pPr>
+      <w:r>
+        <w:rPr>
+          <w:i/>
+          <w:iCs/>
+          <w:sz w:val="24"/>
+          <w:szCs w:val="24"/>
+          <w:u w:val="single"/>
+        </w:rPr>
+        <w:t>Consulter les tâches :</w:t>
+      </w:r>
+    </w:p>
+    <w:p>
+      <w:pPr>
+        <w:ind w:left="851"/>
+        <w:rPr>
+          <w:sz w:val="24"/>
+          <w:szCs w:val="24"/>
+        </w:rPr>
+      </w:pPr>
+      <w:r>
+        <w:rPr>
+          <w:sz w:val="52"/>
+          <w:szCs w:val="52"/>
+        </w:rPr>
+        <w:drawing>
+          <wp:anchor distT="0" distB="0" distL="114300" distR="114300" simplePos="0" relativeHeight="251658240" behindDoc="0" locked="0" layoutInCell="1" allowOverlap="1" wp14:anchorId="3CA67B1F" wp14:editId="7C696131">
+            <wp:simplePos x="0" y="0"/>
+            <wp:positionH relativeFrom="column">
+              <wp:posOffset>539750</wp:posOffset>
+            </wp:positionH>
+            <wp:positionV relativeFrom="paragraph">
+              <wp:posOffset>2540</wp:posOffset>
+            </wp:positionV>
+            <wp:extent cx="695325" cy="676275"/>
+            <wp:effectExtent l="0" t="0" r="9525" b="9525"/>
+            <wp:wrapSquare wrapText="bothSides"/>
+            <wp:docPr id="1457385358" name="Image 1" descr="Une image contenant texte, capture d’écran, croquis, Rectangle&#10;&#10;Description générée automatiquement"/>
+            <wp:cNvGraphicFramePr>
+              <a:graphicFrameLocks xmlns:a="http://schemas.openxmlformats.org/drawingml/2006/main" noChangeAspect="1"/>
+            </wp:cNvGraphicFramePr>
+            <a:graphic xmlns:a="http://schemas.openxmlformats.org/drawingml/2006/main">
+              <a:graphicData uri="http://schemas.openxmlformats.org/drawingml/2006/picture">
+                <pic:pic xmlns:pic="http://schemas.openxmlformats.org/drawingml/2006/picture">
+                  <pic:nvPicPr>
+                    <pic:cNvPr id="1457385358" name="Image 1" descr="Une image contenant texte, capture d’écran, croquis, Rectangle&#10;&#10;Description générée automatiquement"/>
+                    <pic:cNvPicPr/>
+                  </pic:nvPicPr>
+                  <pic:blipFill>
+                    <a:blip r:embed="rId9">
+                      <a:extLst>
+                        <a:ext uri="{28A0092B-C50C-407E-A947-70E740481C1C}">
+                          <a14:useLocalDpi xmlns:a14="http://schemas.microsoft.com/office/drawing/2010/main" val="0"/>
+                        </a:ext>
+                      </a:extLst>
+                    </a:blip>
+                    <a:stretch>
+                      <a:fillRect/>
+                    </a:stretch>
+                  </pic:blipFill>
+                  <pic:spPr>
+                    <a:xfrm>
+                      <a:off x="0" y="0"/>
+                      <a:ext cx="695325" cy="676275"/>
+                    </a:xfrm>
+                    <a:prstGeom prst="rect">
+                      <a:avLst/>
+                    </a:prstGeom>
+                  </pic:spPr>
+                </pic:pic>
+              </a:graphicData>
+            </a:graphic>
+            <wp14:sizeRelH relativeFrom="page">
+              <wp14:pctWidth>0</wp14:pctWidth>
+            </wp14:sizeRelH>
+            <wp14:sizeRelV relativeFrom="page">
+              <wp14:pctHeight>0</wp14:pctHeight>
+            </wp14:sizeRelV>
+          </wp:anchor>
+        </w:drawing>
+      </w:r>
+      <w:r>
+        <w:rPr>
+          <w:sz w:val="24"/>
+          <w:szCs w:val="24"/>
+        </w:rPr>
+        <w:t xml:space="preserve">La consultation des tâches permet de créer une vue qui dispose les différentes tâches soit par catégorie de tâches, soit par leur statut ou soit en fonction de l’échéance pour réaliser la tâche. </w:t>
+      </w:r>
+    </w:p>
+    <w:p>
+      <w:pPr>
+        <w:ind w:left="851"/>
+      </w:pPr>
+    </w:p>
+    <w:p>
+      <w:pPr>
+        <w:ind w:left="851"/>
+        <w:rPr>
+          <w:i/>
+          <w:iCs/>
+          <w:sz w:val="24"/>
+          <w:szCs w:val="24"/>
+          <w:u w:val="single"/>
+        </w:rPr>
+      </w:pPr>
+      <w:r>
+        <w:rPr>
+          <w:i/>
+          <w:iCs/>
+          <w:sz w:val="24"/>
+          <w:szCs w:val="24"/>
+          <w:u w:val="single"/>
+        </w:rPr>
+        <w:t>Consulter le planning des tâches :</w:t>
+      </w:r>
+    </w:p>
+    <w:p>
+      <w:pPr>
+        <w:ind w:left="851"/>
+        <w:rPr>
+          <w:sz w:val="24"/>
+          <w:szCs w:val="24"/>
+        </w:rPr>
+      </w:pPr>
+      <w:r>
+        <w:rPr>
+          <w:sz w:val="24"/>
+          <w:szCs w:val="24"/>
+        </w:rPr>
+        <w:drawing>
+          <wp:anchor distT="0" distB="0" distL="114300" distR="114300" simplePos="0" relativeHeight="251659264" behindDoc="0" locked="0" layoutInCell="1" allowOverlap="1" wp14:anchorId="6AAABCEF" wp14:editId="31E79AE3">
+            <wp:simplePos x="0" y="0"/>
+            <wp:positionH relativeFrom="column">
+              <wp:posOffset>539750</wp:posOffset>
+            </wp:positionH>
+            <wp:positionV relativeFrom="paragraph">
+              <wp:posOffset>2540</wp:posOffset>
+            </wp:positionV>
+            <wp:extent cx="723900" cy="704850"/>
+            <wp:effectExtent l="0" t="0" r="0" b="0"/>
+            <wp:wrapThrough wrapText="bothSides">
+              <wp:wrapPolygon edited="0">
+                <wp:start x="0" y="0"/>
+                <wp:lineTo x="0" y="21016"/>
+                <wp:lineTo x="21032" y="21016"/>
+                <wp:lineTo x="21032" y="0"/>
+                <wp:lineTo x="0" y="0"/>
+              </wp:wrapPolygon>
+            </wp:wrapThrough>
+            <wp:docPr id="404447071" name="Image 1" descr="Une image contenant Rectangle, conception, spatule&#10;&#10;Description générée automatiquement"/>
+            <wp:cNvGraphicFramePr>
+              <a:graphicFrameLocks xmlns:a="http://schemas.openxmlformats.org/drawingml/2006/main" noChangeAspect="1"/>
+            </wp:cNvGraphicFramePr>
+            <a:graphic xmlns:a="http://schemas.openxmlformats.org/drawingml/2006/main">
+              <a:graphicData uri="http://schemas.openxmlformats.org/drawingml/2006/picture">
+                <pic:pic xmlns:pic="http://schemas.openxmlformats.org/drawingml/2006/picture">
+                  <pic:nvPicPr>
+                    <pic:cNvPr id="404447071" name="Image 1" descr="Une image contenant Rectangle, conception, spatule&#10;&#10;Description générée automatiquement"/>
+                    <pic:cNvPicPr/>
+                  </pic:nvPicPr>
+                  <pic:blipFill>
+                    <a:blip r:embed="rId10">
+                      <a:extLst>
+                        <a:ext uri="{28A0092B-C50C-407E-A947-70E740481C1C}">
+                          <a14:useLocalDpi xmlns:a14="http://schemas.microsoft.com/office/drawing/2010/main" val="0"/>
+                        </a:ext>
+                      </a:extLst>
+                    </a:blip>
+                    <a:stretch>
+                      <a:fillRect/>
+                    </a:stretch>
+                  </pic:blipFill>
+                  <pic:spPr>
+                    <a:xfrm>
+                      <a:off x="0" y="0"/>
+                      <a:ext cx="723900" cy="704850"/>
+                    </a:xfrm>
+                    <a:prstGeom prst="rect">
+                      <a:avLst/>
+                    </a:prstGeom>
+                  </pic:spPr>
+                </pic:pic>
+              </a:graphicData>
+            </a:graphic>
+          </wp:anchor>
+        </w:drawing>
+      </w:r>
+      <w:r>
+        <w:rPr>
+          <w:sz w:val="24"/>
+          <w:szCs w:val="24"/>
+        </w:rPr>
+        <w:t>La consultation du planning permet de créer une vue du planning de la semaine. Pour chaque tâche, on peut constater leur statut en fonction de la semaine sélectionnée</w:t>
+      </w:r>
+    </w:p>
+    <w:p>
+      <w:pPr>
+        <w:ind w:left="851"/>
+        <w:rPr>
+          <w:sz w:val="24"/>
+          <w:szCs w:val="24"/>
+        </w:rPr>
+      </w:pPr>
+    </w:p>
+    <w:p>
+      <w:pPr>
+        <w:ind w:left="851"/>
+        <w:rPr>
+          <w:i/>
+          <w:iCs/>
+          <w:sz w:val="24"/>
+          <w:szCs w:val="24"/>
+          <w:u w:val="single"/>
+        </w:rPr>
+      </w:pPr>
+      <w:r>
+        <w:rPr>
+          <w:sz w:val="24"/>
+          <w:szCs w:val="24"/>
+        </w:rPr>
+        <w:drawing>
+          <wp:anchor distT="0" distB="0" distL="114300" distR="114300" simplePos="0" relativeHeight="251660288" behindDoc="1" locked="0" layoutInCell="1" allowOverlap="1" wp14:anchorId="62307AAF" wp14:editId="72C1CDDA">
+            <wp:simplePos x="0" y="0"/>
+            <wp:positionH relativeFrom="column">
+              <wp:posOffset>539750</wp:posOffset>
+            </wp:positionH>
+            <wp:positionV relativeFrom="paragraph">
+              <wp:posOffset>303530</wp:posOffset>
+            </wp:positionV>
+            <wp:extent cx="628650" cy="628650"/>
+            <wp:effectExtent l="0" t="0" r="0" b="0"/>
+            <wp:wrapTight wrapText="bothSides">
+              <wp:wrapPolygon edited="0">
+                <wp:start x="0" y="0"/>
+                <wp:lineTo x="0" y="20945"/>
+                <wp:lineTo x="20945" y="20945"/>
+                <wp:lineTo x="20945" y="0"/>
+                <wp:lineTo x="0" y="0"/>
+              </wp:wrapPolygon>
+            </wp:wrapTight>
+            <wp:docPr id="585354338" name="Image 1" descr="Une image contenant symbole, logo, cercle, Police&#10;&#10;Description générée automatiquement"/>
+            <wp:cNvGraphicFramePr>
+              <a:graphicFrameLocks xmlns:a="http://schemas.openxmlformats.org/drawingml/2006/main" noChangeAspect="1"/>
+            </wp:cNvGraphicFramePr>
+            <a:graphic xmlns:a="http://schemas.openxmlformats.org/drawingml/2006/main">
+              <a:graphicData uri="http://schemas.openxmlformats.org/drawingml/2006/picture">
+                <pic:pic xmlns:pic="http://schemas.openxmlformats.org/drawingml/2006/picture">
+                  <pic:nvPicPr>
+                    <pic:cNvPr id="585354338" name="Image 1" descr="Une image contenant symbole, logo, cercle, Police&#10;&#10;Description générée automatiquement"/>
+                    <pic:cNvPicPr/>
+                  </pic:nvPicPr>
+                  <pic:blipFill>
+                    <a:blip r:embed="rId11">
+                      <a:extLst>
+                        <a:ext uri="{28A0092B-C50C-407E-A947-70E740481C1C}">
+                          <a14:useLocalDpi xmlns:a14="http://schemas.microsoft.com/office/drawing/2010/main" val="0"/>
+                        </a:ext>
+                      </a:extLst>
+                    </a:blip>
+                    <a:stretch>
+                      <a:fillRect/>
+                    </a:stretch>
+                  </pic:blipFill>
+                  <pic:spPr>
+                    <a:xfrm>
+                      <a:off x="0" y="0"/>
+                      <a:ext cx="628650" cy="628650"/>
+                    </a:xfrm>
+                    <a:prstGeom prst="rect">
+                      <a:avLst/>
+                    </a:prstGeom>
+                  </pic:spPr>
+                </pic:pic>
+              </a:graphicData>
+            </a:graphic>
+            <wp14:sizeRelH relativeFrom="page">
+              <wp14:pctWidth>0</wp14:pctWidth>
+            </wp14:sizeRelH>
+            <wp14:sizeRelV relativeFrom="page">
+              <wp14:pctHeight>0</wp14:pctHeight>
+            </wp14:sizeRelV>
+          </wp:anchor>
+        </w:drawing>
+      </w:r>
+      <w:r>
+        <w:rPr>
+          <w:i/>
+          <w:iCs/>
+          <w:sz w:val="24"/>
+          <w:szCs w:val="24"/>
+          <w:u w:val="single"/>
+        </w:rPr>
+        <w:t>Consulter les statistiques :</w:t>
+      </w:r>
+    </w:p>
+    <w:p>
+      <w:pPr>
+        <w:ind w:left="851"/>
+        <w:rPr>
+          <w:sz w:val="24"/>
+          <w:szCs w:val="24"/>
+        </w:rPr>
+      </w:pPr>
+      <w:r>
+        <w:rPr>
+          <w:sz w:val="24"/>
+          <w:szCs w:val="24"/>
+        </w:rPr>
+        <w:t>La consultation des statistiques permet de visualiser des indicateurs concernant le statut des tâches et leur délai de réalisation.</w:t>
+      </w:r>
+    </w:p>
+    <w:p>
+      <w:pPr>
+        <w:ind w:left="851"/>
+        <w:rPr>
+          <w:sz w:val="24"/>
+          <w:szCs w:val="24"/>
+        </w:rPr>
+      </w:pPr>
+    </w:p>
+    <w:p>
+      <w:pPr>
+        <w:ind w:left="851"/>
+        <w:rPr>
+          <w:i/>
+          <w:iCs/>
+          <w:sz w:val="24"/>
+          <w:szCs w:val="24"/>
+          <w:u w:val="single"/>
+        </w:rPr>
+      </w:pPr>
+      <w:r>
+        <w:rPr>
+          <w:sz w:val="24"/>
+          <w:szCs w:val="24"/>
+        </w:rPr>
+        <w:drawing>
+          <wp:anchor distT="0" distB="0" distL="114300" distR="114300" simplePos="0" relativeHeight="251661312" behindDoc="0" locked="0" layoutInCell="1" allowOverlap="1" wp14:anchorId="4E41B99F" wp14:editId="4957E42E">
+            <wp:simplePos x="0" y="0"/>
+            <wp:positionH relativeFrom="column">
+              <wp:posOffset>577850</wp:posOffset>
+            </wp:positionH>
+            <wp:positionV relativeFrom="paragraph">
+              <wp:posOffset>301625</wp:posOffset>
+            </wp:positionV>
+            <wp:extent cx="657225" cy="628650"/>
+            <wp:effectExtent l="0" t="0" r="9525" b="0"/>
+            <wp:wrapThrough wrapText="bothSides">
+              <wp:wrapPolygon edited="0">
+                <wp:start x="0" y="0"/>
+                <wp:lineTo x="0" y="20945"/>
+                <wp:lineTo x="21287" y="20945"/>
+                <wp:lineTo x="21287" y="0"/>
+                <wp:lineTo x="0" y="0"/>
+              </wp:wrapPolygon>
+            </wp:wrapThrough>
+            <wp:docPr id="227129568" name="Image 1" descr="Une image contenant croquis, conception&#10;&#10;Description générée automatiquement"/>
+            <wp:cNvGraphicFramePr>
+              <a:graphicFrameLocks xmlns:a="http://schemas.openxmlformats.org/drawingml/2006/main" noChangeAspect="1"/>
+            </wp:cNvGraphicFramePr>
+            <a:graphic xmlns:a="http://schemas.openxmlformats.org/drawingml/2006/main">
+              <a:graphicData uri="http://schemas.openxmlformats.org/drawingml/2006/picture">
+                <pic:pic xmlns:pic="http://schemas.openxmlformats.org/drawingml/2006/picture">
+                  <pic:nvPicPr>
+                    <pic:cNvPr id="227129568" name="Image 1" descr="Une image contenant croquis, conception&#10;&#10;Description générée automatiquement"/>
+                    <pic:cNvPicPr/>
+                  </pic:nvPicPr>
+                  <pic:blipFill>
+                    <a:blip r:embed="rId12">
+                      <a:extLst>
+                        <a:ext uri="{28A0092B-C50C-407E-A947-70E740481C1C}">
+                          <a14:useLocalDpi xmlns:a14="http://schemas.microsoft.com/office/drawing/2010/main" val="0"/>
+                        </a:ext>
+                      </a:extLst>
+                    </a:blip>
+                    <a:stretch>
+                      <a:fillRect/>
+                    </a:stretch>
+                  </pic:blipFill>
+                  <pic:spPr>
+                    <a:xfrm>
+                      <a:off x="0" y="0"/>
+                      <a:ext cx="657225" cy="628650"/>
+                    </a:xfrm>
+                    <a:prstGeom prst="rect">
+                      <a:avLst/>
+                    </a:prstGeom>
+                  </pic:spPr>
+                </pic:pic>
+              </a:graphicData>
+            </a:graphic>
+          </wp:anchor>
+        </w:drawing>
+      </w:r>
+      <w:r>
+        <w:rPr>
+          <w:i/>
+          <w:iCs/>
+          <w:sz w:val="24"/>
+          <w:szCs w:val="24"/>
+          <w:u w:val="single"/>
+        </w:rPr>
+        <w:t>Rechercher une tâche :</w:t>
+      </w:r>
+    </w:p>
+    <w:p>
+      <w:pPr>
+        <w:ind w:left="851"/>
+        <w:rPr>
+          <w:sz w:val="24"/>
+          <w:szCs w:val="24"/>
+        </w:rPr>
+      </w:pPr>
+      <w:r>
+        <w:rPr>
+          <w:sz w:val="24"/>
+          <w:szCs w:val="24"/>
+        </w:rPr>
+        <w:t>La recherche des tâches permet simplement de rechercher une ou plusieurs tâches. La recherche est basée sur leur nom.</w:t>
+      </w:r>
+    </w:p>
+    <w:p>
+      <w:pPr>
+        <w:ind w:left="851"/>
+        <w:rPr>
+          <w:sz w:val="24"/>
+          <w:szCs w:val="24"/>
+        </w:rPr>
+      </w:pPr>
+    </w:p>
+    <w:p>
+      <w:pPr>
+        <w:ind w:left="851"/>
+        <w:rPr>
+          <w:i/>
+          <w:iCs/>
+          <w:sz w:val="24"/>
+          <w:szCs w:val="24"/>
+          <w:u w:val="single"/>
+        </w:rPr>
+      </w:pPr>
+      <w:r>
+        <w:rPr>
+          <w:sz w:val="24"/>
+          <w:szCs w:val="24"/>
+        </w:rPr>
+        <w:lastRenderedPageBreak/>
+        <w:drawing>
+          <wp:anchor distT="0" distB="0" distL="114300" distR="114300" simplePos="0" relativeHeight="251662336" behindDoc="1" locked="0" layoutInCell="1" allowOverlap="1" wp14:anchorId="21F5F88E" wp14:editId="6694DF3A">
+            <wp:simplePos x="0" y="0"/>
+            <wp:positionH relativeFrom="column">
+              <wp:posOffset>577850</wp:posOffset>
+            </wp:positionH>
+            <wp:positionV relativeFrom="paragraph">
+              <wp:posOffset>304801</wp:posOffset>
+            </wp:positionV>
+            <wp:extent cx="714475" cy="647790"/>
+            <wp:effectExtent l="0" t="0" r="9525" b="0"/>
+            <wp:wrapTight wrapText="bothSides">
+              <wp:wrapPolygon edited="0">
+                <wp:start x="0" y="0"/>
+                <wp:lineTo x="0" y="20965"/>
+                <wp:lineTo x="21312" y="20965"/>
+                <wp:lineTo x="21312" y="0"/>
+                <wp:lineTo x="0" y="0"/>
+              </wp:wrapPolygon>
+            </wp:wrapTight>
+            <wp:docPr id="67509238" name="Image 1" descr="Une image contenant croquis, cercle, dessin, conception&#10;&#10;Description générée automatiquement"/>
+            <wp:cNvGraphicFramePr>
+              <a:graphicFrameLocks xmlns:a="http://schemas.openxmlformats.org/drawingml/2006/main" noChangeAspect="1"/>
+            </wp:cNvGraphicFramePr>
+            <a:graphic xmlns:a="http://schemas.openxmlformats.org/drawingml/2006/main">
+              <a:graphicData uri="http://schemas.openxmlformats.org/drawingml/2006/picture">
+                <pic:pic xmlns:pic="http://schemas.openxmlformats.org/drawingml/2006/picture">
+                  <pic:nvPicPr>
+                    <pic:cNvPr id="67509238" name="Image 1" descr="Une image contenant croquis, cercle, dessin, conception&#10;&#10;Description générée automatiquement"/>
+                    <pic:cNvPicPr/>
+                  </pic:nvPicPr>
+                  <pic:blipFill>
+                    <a:blip r:embed="rId13">
+                      <a:extLst>
+                        <a:ext uri="{28A0092B-C50C-407E-A947-70E740481C1C}">
+                          <a14:useLocalDpi xmlns:a14="http://schemas.microsoft.com/office/drawing/2010/main" val="0"/>
+                        </a:ext>
+                      </a:extLst>
+                    </a:blip>
+                    <a:stretch>
+                      <a:fillRect/>
+                    </a:stretch>
+                  </pic:blipFill>
+                  <pic:spPr>
+                    <a:xfrm>
+                      <a:off x="0" y="0"/>
+                      <a:ext cx="714475" cy="647790"/>
+                    </a:xfrm>
+                    <a:prstGeom prst="rect">
+                      <a:avLst/>
+                    </a:prstGeom>
+                  </pic:spPr>
+                </pic:pic>
+              </a:graphicData>
+            </a:graphic>
+            <wp14:sizeRelH relativeFrom="page">
+              <wp14:pctWidth>0</wp14:pctWidth>
+            </wp14:sizeRelH>
+            <wp14:sizeRelV relativeFrom="page">
+              <wp14:pctHeight>0</wp14:pctHeight>
+            </wp14:sizeRelV>
+          </wp:anchor>
+        </w:drawing>
+      </w:r>
+      <w:r>
+        <w:rPr>
+          <w:i/>
+          <w:iCs/>
+          <w:sz w:val="24"/>
+          <w:szCs w:val="24"/>
+          <w:u w:val="single"/>
+        </w:rPr>
+        <w:t>Consulter son profil utilisateur :</w:t>
+      </w:r>
+    </w:p>
+    <w:p>
+      <w:pPr>
+        <w:ind w:left="851"/>
+        <w:rPr>
+          <w:sz w:val="24"/>
+          <w:szCs w:val="24"/>
+        </w:rPr>
+      </w:pPr>
+      <w:r>
+        <w:rPr>
+          <w:sz w:val="24"/>
+          <w:szCs w:val="24"/>
+        </w:rPr>
+        <w:t>La consultation du profil permet de voir les informations de l’utilisateur connecté. Il permet aussi de modifier certaines informations et de choisir une photo de profil.</w:t>
+      </w:r>
+    </w:p>
+    <w:p>
+      <w:pPr>
+        <w:ind w:left="851"/>
+        <w:rPr>
+          <w:sz w:val="24"/>
+          <w:szCs w:val="24"/>
+        </w:rPr>
+      </w:pPr>
+    </w:p>
+    <w:p>
+      <w:pPr>
+        <w:ind w:left="851"/>
+        <w:rPr>
+          <w:i/>
+          <w:iCs/>
+          <w:sz w:val="24"/>
+          <w:szCs w:val="24"/>
+          <w:u w:val="single"/>
+        </w:rPr>
+      </w:pPr>
+      <w:r>
+        <w:rPr>
+          <w:sz w:val="24"/>
+          <w:szCs w:val="24"/>
+        </w:rPr>
+        <w:drawing>
+          <wp:anchor distT="0" distB="0" distL="114300" distR="114300" simplePos="0" relativeHeight="251663360" behindDoc="1" locked="0" layoutInCell="1" allowOverlap="1" wp14:anchorId="35D1F668" wp14:editId="48917E92">
+            <wp:simplePos x="0" y="0"/>
+            <wp:positionH relativeFrom="column">
+              <wp:posOffset>577850</wp:posOffset>
+            </wp:positionH>
+            <wp:positionV relativeFrom="paragraph">
+              <wp:posOffset>302895</wp:posOffset>
+            </wp:positionV>
+            <wp:extent cx="647790" cy="676369"/>
+            <wp:effectExtent l="0" t="0" r="0" b="9525"/>
+            <wp:wrapTight wrapText="bothSides">
+              <wp:wrapPolygon edited="0">
+                <wp:start x="0" y="0"/>
+                <wp:lineTo x="0" y="21296"/>
+                <wp:lineTo x="20965" y="21296"/>
+                <wp:lineTo x="20965" y="0"/>
+                <wp:lineTo x="0" y="0"/>
+              </wp:wrapPolygon>
+            </wp:wrapTight>
+            <wp:docPr id="883496140" name="Image 1"/>
+            <wp:cNvGraphicFramePr>
+              <a:graphicFrameLocks xmlns:a="http://schemas.openxmlformats.org/drawingml/2006/main" noChangeAspect="1"/>
+            </wp:cNvGraphicFramePr>
+            <a:graphic xmlns:a="http://schemas.openxmlformats.org/drawingml/2006/main">
+              <a:graphicData uri="http://schemas.openxmlformats.org/drawingml/2006/picture">
+                <pic:pic xmlns:pic="http://schemas.openxmlformats.org/drawingml/2006/picture">
+                  <pic:nvPicPr>
+                    <pic:cNvPr id="883496140" name=""/>
+                    <pic:cNvPicPr/>
+                  </pic:nvPicPr>
+                  <pic:blipFill>
+                    <a:blip r:embed="rId14">
+                      <a:extLst>
+                        <a:ext uri="{28A0092B-C50C-407E-A947-70E740481C1C}">
+                          <a14:useLocalDpi xmlns:a14="http://schemas.microsoft.com/office/drawing/2010/main" val="0"/>
+                        </a:ext>
+                      </a:extLst>
+                    </a:blip>
+                    <a:stretch>
+                      <a:fillRect/>
+                    </a:stretch>
+                  </pic:blipFill>
+                  <pic:spPr>
+                    <a:xfrm>
+                      <a:off x="0" y="0"/>
+                      <a:ext cx="647790" cy="676369"/>
+                    </a:xfrm>
+                    <a:prstGeom prst="rect">
+                      <a:avLst/>
+                    </a:prstGeom>
+                  </pic:spPr>
+                </pic:pic>
+              </a:graphicData>
+            </a:graphic>
+            <wp14:sizeRelH relativeFrom="page">
+              <wp14:pctWidth>0</wp14:pctWidth>
+            </wp14:sizeRelH>
+            <wp14:sizeRelV relativeFrom="page">
+              <wp14:pctHeight>0</wp14:pctHeight>
+            </wp14:sizeRelV>
+          </wp:anchor>
+        </w:drawing>
+      </w:r>
+      <w:r>
+        <w:rPr>
+          <w:i/>
+          <w:iCs/>
+          <w:sz w:val="24"/>
+          <w:szCs w:val="24"/>
+          <w:u w:val="single"/>
+        </w:rPr>
+        <w:t>Consulter les paramètres généraux :</w:t>
+      </w:r>
+    </w:p>
+    <w:p>
+      <w:pPr>
+        <w:ind w:left="851"/>
+        <w:rPr>
+          <w:sz w:val="24"/>
+          <w:szCs w:val="24"/>
+        </w:rPr>
+      </w:pPr>
+      <w:r>
+        <w:rPr>
+          <w:sz w:val="24"/>
+          <w:szCs w:val="24"/>
+        </w:rPr>
+        <w:t xml:space="preserve">Les paramètres généraux permettent de définir les couleurs du site, de créer de nouvelles catégories et d’activer des filtres sur les cartouches en mode « par </w:t>
+      </w:r>
+      <w:proofErr w:type="spellStart"/>
+      <w:r>
+        <w:rPr>
+          <w:sz w:val="24"/>
+          <w:szCs w:val="24"/>
+        </w:rPr>
+        <w:t>status</w:t>
+      </w:r>
+      <w:proofErr w:type="spellEnd"/>
+      <w:r>
+        <w:rPr>
+          <w:sz w:val="24"/>
+          <w:szCs w:val="24"/>
+        </w:rPr>
+        <w:t> »</w:t>
+      </w:r>
+    </w:p>
+    <w:p>
+      <w:pPr>
+        <w:ind w:left="851"/>
+        <w:rPr>
+          <w:sz w:val="24"/>
+          <w:szCs w:val="24"/>
+        </w:rPr>
+      </w:pPr>
+    </w:p>
+    <w:p>
+      <w:pPr>
+        <w:ind w:left="851"/>
+        <w:rPr>
+          <w:i/>
+          <w:iCs/>
+          <w:sz w:val="24"/>
+          <w:szCs w:val="24"/>
+          <w:u w:val="single"/>
+        </w:rPr>
+      </w:pPr>
+      <w:r>
+        <w:rPr>
+          <w:sz w:val="24"/>
+          <w:szCs w:val="24"/>
+        </w:rPr>
+        <w:drawing>
+          <wp:anchor distT="0" distB="0" distL="114300" distR="114300" simplePos="0" relativeHeight="251664384" behindDoc="1" locked="0" layoutInCell="1" allowOverlap="1" wp14:anchorId="00574832" wp14:editId="6FDF9935">
+            <wp:simplePos x="0" y="0"/>
+            <wp:positionH relativeFrom="column">
+              <wp:posOffset>577850</wp:posOffset>
+            </wp:positionH>
+            <wp:positionV relativeFrom="paragraph">
+              <wp:posOffset>300990</wp:posOffset>
+            </wp:positionV>
+            <wp:extent cx="647700" cy="657225"/>
+            <wp:effectExtent l="0" t="0" r="0" b="9525"/>
+            <wp:wrapTight wrapText="bothSides">
+              <wp:wrapPolygon edited="0">
+                <wp:start x="0" y="0"/>
+                <wp:lineTo x="0" y="21287"/>
+                <wp:lineTo x="20965" y="21287"/>
+                <wp:lineTo x="20965" y="0"/>
+                <wp:lineTo x="0" y="0"/>
+              </wp:wrapPolygon>
+            </wp:wrapTight>
+            <wp:docPr id="1811246891" name="Image 1" descr="Une image contenant croquis&#10;&#10;Description générée automatiquement"/>
+            <wp:cNvGraphicFramePr>
+              <a:graphicFrameLocks xmlns:a="http://schemas.openxmlformats.org/drawingml/2006/main" noChangeAspect="1"/>
+            </wp:cNvGraphicFramePr>
+            <a:graphic xmlns:a="http://schemas.openxmlformats.org/drawingml/2006/main">
+              <a:graphicData uri="http://schemas.openxmlformats.org/drawingml/2006/picture">
+                <pic:pic xmlns:pic="http://schemas.openxmlformats.org/drawingml/2006/picture">
+                  <pic:nvPicPr>
+                    <pic:cNvPr id="1811246891" name="Image 1" descr="Une image contenant croquis&#10;&#10;Description générée automatiquement"/>
+                    <pic:cNvPicPr/>
+                  </pic:nvPicPr>
+                  <pic:blipFill>
+                    <a:blip r:embed="rId15">
+                      <a:extLst>
+                        <a:ext uri="{28A0092B-C50C-407E-A947-70E740481C1C}">
+                          <a14:useLocalDpi xmlns:a14="http://schemas.microsoft.com/office/drawing/2010/main" val="0"/>
+                        </a:ext>
+                      </a:extLst>
+                    </a:blip>
+                    <a:stretch>
+                      <a:fillRect/>
+                    </a:stretch>
+                  </pic:blipFill>
+                  <pic:spPr>
+                    <a:xfrm>
+                      <a:off x="0" y="0"/>
+                      <a:ext cx="647700" cy="657225"/>
+                    </a:xfrm>
+                    <a:prstGeom prst="rect">
+                      <a:avLst/>
+                    </a:prstGeom>
+                  </pic:spPr>
+                </pic:pic>
+              </a:graphicData>
+            </a:graphic>
+            <wp14:sizeRelH relativeFrom="page">
+              <wp14:pctWidth>0</wp14:pctWidth>
+            </wp14:sizeRelH>
+            <wp14:sizeRelV relativeFrom="page">
+              <wp14:pctHeight>0</wp14:pctHeight>
+            </wp14:sizeRelV>
+          </wp:anchor>
+        </w:drawing>
+      </w:r>
+      <w:r>
+        <w:rPr>
+          <w:i/>
+          <w:iCs/>
+          <w:sz w:val="24"/>
+          <w:szCs w:val="24"/>
+          <w:u w:val="single"/>
+        </w:rPr>
+        <w:t>Consulter les notifications :</w:t>
+      </w:r>
+    </w:p>
+    <w:p>
+      <w:pPr>
+        <w:ind w:left="851"/>
+        <w:rPr>
+          <w:sz w:val="24"/>
+          <w:szCs w:val="24"/>
+        </w:rPr>
+      </w:pPr>
+      <w:r>
+        <w:rPr>
+          <w:sz w:val="24"/>
+          <w:szCs w:val="24"/>
+        </w:rPr>
+        <w:t>Les notifications permettent de voir les tâches qui vont été attribuées. Elle permet aussi de prendre connaissance des modifications ou des commentaires réalisés sur vos tâches.</w:t>
+      </w:r>
+    </w:p>
+    <w:p>
+      <w:pPr>
+        <w:ind w:left="851"/>
+        <w:rPr>
+          <w:i/>
+          <w:iCs/>
+          <w:sz w:val="24"/>
+          <w:szCs w:val="24"/>
+          <w:u w:val="single"/>
+        </w:rPr>
+      </w:pPr>
+    </w:p>
+    <w:p>
+      <w:pPr>
+        <w:ind w:left="851"/>
+        <w:rPr>
+          <w:i/>
+          <w:iCs/>
+          <w:sz w:val="24"/>
+          <w:szCs w:val="24"/>
+          <w:u w:val="single"/>
+        </w:rPr>
+      </w:pPr>
+      <w:r>
+        <w:rPr>
+          <w:sz w:val="24"/>
+          <w:szCs w:val="24"/>
+        </w:rPr>
+        <w:drawing>
+          <wp:anchor distT="0" distB="0" distL="114300" distR="114300" simplePos="0" relativeHeight="251665408" behindDoc="1" locked="0" layoutInCell="1" allowOverlap="1" wp14:anchorId="1997482C" wp14:editId="522831E1">
+            <wp:simplePos x="0" y="0"/>
+            <wp:positionH relativeFrom="column">
+              <wp:posOffset>549275</wp:posOffset>
+            </wp:positionH>
+            <wp:positionV relativeFrom="paragraph">
+              <wp:posOffset>299085</wp:posOffset>
+            </wp:positionV>
+            <wp:extent cx="676369" cy="676369"/>
+            <wp:effectExtent l="0" t="0" r="9525" b="9525"/>
+            <wp:wrapTight wrapText="bothSides">
+              <wp:wrapPolygon edited="0">
+                <wp:start x="0" y="0"/>
+                <wp:lineTo x="0" y="21296"/>
+                <wp:lineTo x="21296" y="21296"/>
+                <wp:lineTo x="21296" y="0"/>
+                <wp:lineTo x="0" y="0"/>
+              </wp:wrapPolygon>
+            </wp:wrapTight>
+            <wp:docPr id="1833206182" name="Image 1" descr="Une image contenant logo, symbole, Police, clipart&#10;&#10;Description générée automatiquement"/>
+            <wp:cNvGraphicFramePr>
+              <a:graphicFrameLocks xmlns:a="http://schemas.openxmlformats.org/drawingml/2006/main" noChangeAspect="1"/>
+            </wp:cNvGraphicFramePr>
+            <a:graphic xmlns:a="http://schemas.openxmlformats.org/drawingml/2006/main">
+              <a:graphicData uri="http://schemas.openxmlformats.org/drawingml/2006/picture">
+                <pic:pic xmlns:pic="http://schemas.openxmlformats.org/drawingml/2006/picture">
+                  <pic:nvPicPr>
+                    <pic:cNvPr id="1833206182" name="Image 1" descr="Une image contenant logo, symbole, Police, clipart&#10;&#10;Description générée automatiquement"/>
+                    <pic:cNvPicPr/>
+                  </pic:nvPicPr>
+                  <pic:blipFill>
+                    <a:blip r:embed="rId16">
+                      <a:extLst>
+                        <a:ext uri="{28A0092B-C50C-407E-A947-70E740481C1C}">
+                          <a14:useLocalDpi xmlns:a14="http://schemas.microsoft.com/office/drawing/2010/main" val="0"/>
+                        </a:ext>
+                      </a:extLst>
+                    </a:blip>
+                    <a:stretch>
+                      <a:fillRect/>
+                    </a:stretch>
+                  </pic:blipFill>
+                  <pic:spPr>
+                    <a:xfrm>
+                      <a:off x="0" y="0"/>
+                      <a:ext cx="676369" cy="676369"/>
+                    </a:xfrm>
+                    <a:prstGeom prst="rect">
+                      <a:avLst/>
+                    </a:prstGeom>
+                  </pic:spPr>
+                </pic:pic>
+              </a:graphicData>
+            </a:graphic>
+            <wp14:sizeRelH relativeFrom="page">
+              <wp14:pctWidth>0</wp14:pctWidth>
+            </wp14:sizeRelH>
+            <wp14:sizeRelV relativeFrom="page">
+              <wp14:pctHeight>0</wp14:pctHeight>
+            </wp14:sizeRelV>
+          </wp:anchor>
+        </w:drawing>
+      </w:r>
+      <w:r>
+        <w:rPr>
+          <w:i/>
+          <w:iCs/>
+          <w:sz w:val="24"/>
+          <w:szCs w:val="24"/>
+          <w:u w:val="single"/>
+        </w:rPr>
+        <w:t>Consulter la poubelle :</w:t>
+      </w:r>
+    </w:p>
+    <w:p>
+      <w:pPr>
+        <w:ind w:left="851"/>
+        <w:rPr>
+          <w:sz w:val="24"/>
+          <w:szCs w:val="24"/>
+        </w:rPr>
+      </w:pPr>
+      <w:r>
+        <w:rPr>
+          <w:sz w:val="24"/>
+          <w:szCs w:val="24"/>
+        </w:rPr>
+        <w:t>La poubelle contient les tâches annulées qui ont été supprimées. Elle permet de les supprimer définitivement ou de les restaurer.</w:t>
+      </w:r>
+    </w:p>
+    <w:p/>
+    <w:p/>
+    <w:p>
+      <w:pPr>
+        <w:spacing w:line="259" w:lineRule="auto"/>
+        <w:jc w:val="left"/>
+        <w:rPr>
+          <w:sz w:val="32"/>
+          <w:szCs w:val="32"/>
+          <w:lang w:eastAsia="fr-BE"/>
+        </w:rPr>
+      </w:pPr>
+      <w:r>
+        <w:rPr>
+          <w:sz w:val="32"/>
+          <w:szCs w:val="32"/>
+        </w:rPr>
+        <w:br w:type="page"/>
+      </w:r>
+    </w:p>
+    <w:p>
+      <w:pPr>
+        <w:pStyle w:val="Paragraphedeliste"/>
+        <w:numPr>
+          <w:ilvl w:val="0"/>
+          <w:numId w:val="9"/>
+        </w:numPr>
+        <w:rPr>
+          <w:sz w:val="32"/>
+          <w:szCs w:val="32"/>
+        </w:rPr>
+      </w:pPr>
+      <w:r>
+        <w:rPr>
+          <w:sz w:val="32"/>
+          <w:szCs w:val="32"/>
+        </w:rPr>
+        <w:lastRenderedPageBreak/>
+        <w:t>La page principale</w:t>
+      </w:r>
+      <w:r>
+        <w:rPr>
+          <w:sz w:val="32"/>
+          <w:szCs w:val="32"/>
+        </w:rPr>
+        <w:t> :</w:t>
+      </w:r>
+    </w:p>
+    <w:p>
+      <w:pPr>
+        <w:pStyle w:val="Paragraphedeliste"/>
+        <w:ind w:left="720"/>
+        <w:rPr>
+          <w:sz w:val="32"/>
+          <w:szCs w:val="32"/>
+        </w:rPr>
+      </w:pPr>
+    </w:p>
+    <w:p>
+      <w:pPr>
+        <w:rPr>
+          <w:sz w:val="24"/>
+          <w:szCs w:val="24"/>
+        </w:rPr>
+      </w:pPr>
+      <w:r>
+        <w:rPr>
+          <w:sz w:val="24"/>
+          <w:szCs w:val="24"/>
+        </w:rPr>
+        <w:t>La page principale permet de visualiser les différentes tâches en fonction :</w:t>
+      </w:r>
+    </w:p>
+    <w:p>
+      <w:pPr>
+        <w:rPr>
+          <w:sz w:val="24"/>
+          <w:szCs w:val="24"/>
+          <w:u w:val="single"/>
+        </w:rPr>
+      </w:pPr>
+      <w:r>
+        <w:rPr>
+          <w:sz w:val="24"/>
+          <w:szCs w:val="24"/>
+          <w:u w:val="single"/>
+        </w:rPr>
+        <w:t>Soit de leur statut :</w:t>
+      </w:r>
+    </w:p>
+    <w:p>
+      <w:pPr>
+        <w:rPr>
+          <w:sz w:val="32"/>
+          <w:szCs w:val="32"/>
+        </w:rPr>
+      </w:pPr>
+      <w:r>
+        <w:rPr>
+          <w:sz w:val="32"/>
+          <w:szCs w:val="32"/>
+        </w:rPr>
+        <w:drawing>
+          <wp:inline distT="0" distB="0" distL="0" distR="0" wp14:anchorId="194B1339" wp14:editId="64CCAC70">
+            <wp:extent cx="5759450" cy="1410970"/>
+            <wp:effectExtent l="0" t="0" r="0" b="0"/>
+            <wp:docPr id="1549492459" name="Image 1" descr="Une image contenant texte, capture d’écran, Police, jaune&#10;&#10;Description générée automatiquement"/>
+            <wp:cNvGraphicFramePr>
+              <a:graphicFrameLocks xmlns:a="http://schemas.openxmlformats.org/drawingml/2006/main" noChangeAspect="1"/>
+            </wp:cNvGraphicFramePr>
+            <a:graphic xmlns:a="http://schemas.openxmlformats.org/drawingml/2006/main">
+              <a:graphicData uri="http://schemas.openxmlformats.org/drawingml/2006/picture">
+                <pic:pic xmlns:pic="http://schemas.openxmlformats.org/drawingml/2006/picture">
+                  <pic:nvPicPr>
+                    <pic:cNvPr id="1549492459" name="Image 1" descr="Une image contenant texte, capture d’écran, Police, jaune&#10;&#10;Description générée automatiquement"/>
+                    <pic:cNvPicPr/>
+                  </pic:nvPicPr>
+                  <pic:blipFill>
+                    <a:blip r:embed="rId17"/>
+                    <a:stretch>
+                      <a:fillRect/>
+                    </a:stretch>
+                  </pic:blipFill>
+                  <pic:spPr>
+                    <a:xfrm>
+                      <a:off x="0" y="0"/>
+                      <a:ext cx="5759450" cy="1410970"/>
+                    </a:xfrm>
+                    <a:prstGeom prst="rect">
+                      <a:avLst/>
+                    </a:prstGeom>
+                  </pic:spPr>
+                </pic:pic>
+              </a:graphicData>
+            </a:graphic>
+          </wp:inline>
+        </w:drawing>
+      </w:r>
+    </w:p>
+    <w:p>
+      <w:pPr>
+        <w:rPr>
+          <w:sz w:val="24"/>
+          <w:szCs w:val="24"/>
+          <w:u w:val="single"/>
+        </w:rPr>
+      </w:pPr>
+      <w:r>
+        <w:rPr>
+          <w:sz w:val="24"/>
+          <w:szCs w:val="24"/>
+          <w:u w:val="single"/>
+        </w:rPr>
+        <w:t>Soit de leur catégorie :</w:t>
+      </w:r>
+    </w:p>
+    <w:p>
+      <w:pPr>
+        <w:rPr>
+          <w:sz w:val="24"/>
+          <w:szCs w:val="24"/>
+        </w:rPr>
+      </w:pPr>
+      <w:r>
+        <w:rPr>
+          <w:sz w:val="24"/>
+          <w:szCs w:val="24"/>
+        </w:rPr>
+        <w:drawing>
+          <wp:inline distT="0" distB="0" distL="0" distR="0" wp14:anchorId="6606C882" wp14:editId="0F93BDD3">
+            <wp:extent cx="5759450" cy="1542415"/>
+            <wp:effectExtent l="0" t="0" r="0" b="635"/>
+            <wp:docPr id="1001072212" name="Image 1" descr="Une image contenant texte, capture d’écran, Police, nombre&#10;&#10;Description générée automatiquement"/>
+            <wp:cNvGraphicFramePr>
+              <a:graphicFrameLocks xmlns:a="http://schemas.openxmlformats.org/drawingml/2006/main" noChangeAspect="1"/>
+            </wp:cNvGraphicFramePr>
+            <a:graphic xmlns:a="http://schemas.openxmlformats.org/drawingml/2006/main">
+              <a:graphicData uri="http://schemas.openxmlformats.org/drawingml/2006/picture">
+                <pic:pic xmlns:pic="http://schemas.openxmlformats.org/drawingml/2006/picture">
+                  <pic:nvPicPr>
+                    <pic:cNvPr id="1001072212" name="Image 1" descr="Une image contenant texte, capture d’écran, Police, nombre&#10;&#10;Description générée automatiquement"/>
+                    <pic:cNvPicPr/>
+                  </pic:nvPicPr>
+                  <pic:blipFill>
+                    <a:blip r:embed="rId18"/>
+                    <a:stretch>
+                      <a:fillRect/>
+                    </a:stretch>
+                  </pic:blipFill>
+                  <pic:spPr>
+                    <a:xfrm>
+                      <a:off x="0" y="0"/>
+                      <a:ext cx="5759450" cy="1542415"/>
+                    </a:xfrm>
+                    <a:prstGeom prst="rect">
+                      <a:avLst/>
+                    </a:prstGeom>
+                  </pic:spPr>
+                </pic:pic>
+              </a:graphicData>
+            </a:graphic>
+          </wp:inline>
+        </w:drawing>
+      </w:r>
+    </w:p>
+    <w:p>
+      <w:pPr>
+        <w:rPr>
+          <w:sz w:val="24"/>
+          <w:szCs w:val="24"/>
+          <w:u w:val="single"/>
+        </w:rPr>
+      </w:pPr>
+      <w:r>
+        <w:rPr>
+          <w:sz w:val="24"/>
+          <w:szCs w:val="24"/>
+          <w:u w:val="single"/>
+        </w:rPr>
+        <w:t>Soit de leur échéance :</w:t>
+      </w:r>
+    </w:p>
+    <w:p>
+      <w:pPr>
+        <w:rPr>
+          <w:sz w:val="24"/>
+          <w:szCs w:val="24"/>
+        </w:rPr>
+      </w:pPr>
+      <w:r>
+        <w:rPr>
+          <w:sz w:val="24"/>
+          <w:szCs w:val="24"/>
+        </w:rPr>
+        <w:drawing>
+          <wp:inline distT="0" distB="0" distL="0" distR="0" wp14:anchorId="78021423" wp14:editId="79FD3C46">
+            <wp:extent cx="5759450" cy="1662430"/>
+            <wp:effectExtent l="0" t="0" r="0" b="0"/>
+            <wp:docPr id="628887562" name="Image 1" descr="Une image contenant texte, capture d’écran, Police, conception&#10;&#10;Description générée automatiquement"/>
+            <wp:cNvGraphicFramePr>
+              <a:graphicFrameLocks xmlns:a="http://schemas.openxmlformats.org/drawingml/2006/main" noChangeAspect="1"/>
+            </wp:cNvGraphicFramePr>
+            <a:graphic xmlns:a="http://schemas.openxmlformats.org/drawingml/2006/main">
+              <a:graphicData uri="http://schemas.openxmlformats.org/drawingml/2006/picture">
+                <pic:pic xmlns:pic="http://schemas.openxmlformats.org/drawingml/2006/picture">
+                  <pic:nvPicPr>
+                    <pic:cNvPr id="628887562" name="Image 1" descr="Une image contenant texte, capture d’écran, Police, conception&#10;&#10;Description générée automatiquement"/>
+                    <pic:cNvPicPr/>
+                  </pic:nvPicPr>
+                  <pic:blipFill>
+                    <a:blip r:embed="rId19"/>
+                    <a:stretch>
+                      <a:fillRect/>
+                    </a:stretch>
+                  </pic:blipFill>
+                  <pic:spPr>
+                    <a:xfrm>
+                      <a:off x="0" y="0"/>
+                      <a:ext cx="5759450" cy="1662430"/>
+                    </a:xfrm>
+                    <a:prstGeom prst="rect">
+                      <a:avLst/>
+                    </a:prstGeom>
+                  </pic:spPr>
+                </pic:pic>
+              </a:graphicData>
+            </a:graphic>
+          </wp:inline>
+        </w:drawing>
+      </w:r>
+    </w:p>
+    <w:p>
+      <w:pPr>
+        <w:spacing w:line="259" w:lineRule="auto"/>
+        <w:jc w:val="left"/>
+        <w:rPr>
+          <w:sz w:val="24"/>
+          <w:szCs w:val="24"/>
+        </w:rPr>
+      </w:pPr>
+      <w:r>
+        <w:rPr>
+          <w:sz w:val="24"/>
+          <w:szCs w:val="24"/>
+        </w:rPr>
+        <w:br w:type="page"/>
+      </w:r>
+    </w:p>
+    <w:p>
+      <w:pPr>
+        <w:rPr>
+          <w:sz w:val="24"/>
+          <w:szCs w:val="24"/>
+        </w:rPr>
+      </w:pPr>
+      <w:r>
+        <w:rPr>
+          <w:sz w:val="24"/>
+          <w:szCs w:val="24"/>
+        </w:rPr>
+        <w:lastRenderedPageBreak/>
+        <w:t>Chaque vue permet d’organiser les tâches selon des critères bien défini.</w:t>
+      </w:r>
+    </w:p>
+    <w:p>
+      <w:pPr>
+        <w:rPr>
+          <w:sz w:val="24"/>
+          <w:szCs w:val="24"/>
+        </w:rPr>
+      </w:pPr>
+      <w:r>
+        <w:rPr>
+          <w:sz w:val="24"/>
+          <w:szCs w:val="24"/>
+        </w:rPr>
+        <w:t>Il est possible depuis cette vue de réaliser quelques actions disponibles « en raccourci ».</w:t>
+      </w:r>
+    </w:p>
+    <w:p>
+      <w:pPr>
+        <w:rPr>
+          <w:sz w:val="24"/>
+          <w:szCs w:val="24"/>
+        </w:rPr>
+      </w:pPr>
+    </w:p>
+    <w:tbl>
+      <w:tblPr>
+        <w:tblStyle w:val="Grilledutableau"/>
+        <w:tblW w:w="0" w:type="auto"/>
+        <w:tblLook w:val="04A0" w:firstRow="1" w:lastRow="0" w:firstColumn="1" w:lastColumn="0" w:noHBand="0" w:noVBand="1"/>
+      </w:tblPr>
+      <w:tblGrid>
+        <w:gridCol w:w="966"/>
+        <w:gridCol w:w="8094"/>
+      </w:tblGrid>
+      <w:tr>
+        <w:tc>
+          <w:tcPr>
+            <w:tcW w:w="846" w:type="dxa"/>
+          </w:tcPr>
+          <w:p>
+            <w:pPr>
+              <w:rPr>
+                <w:sz w:val="24"/>
+                <w:szCs w:val="24"/>
+              </w:rPr>
+            </w:pPr>
+            <w:r>
+              <w:rPr>
+                <w:sz w:val="24"/>
+                <w:szCs w:val="24"/>
+              </w:rPr>
+              <w:t>Icone</w:t>
+            </w:r>
+          </w:p>
+        </w:tc>
+        <w:tc>
+          <w:tcPr>
+            <w:tcW w:w="8214" w:type="dxa"/>
+          </w:tcPr>
+          <w:p>
+            <w:pPr>
+              <w:rPr>
+                <w:sz w:val="24"/>
+                <w:szCs w:val="24"/>
+              </w:rPr>
+            </w:pPr>
+            <w:r>
+              <w:rPr>
+                <w:sz w:val="24"/>
+                <w:szCs w:val="24"/>
+              </w:rPr>
+              <w:t>Signification</w:t>
+            </w:r>
+          </w:p>
+        </w:tc>
+      </w:tr>
+      <w:tr>
+        <w:tc>
+          <w:tcPr>
+            <w:tcW w:w="846" w:type="dxa"/>
+          </w:tcPr>
+          <w:p>
+            <w:pPr>
+              <w:rPr>
+                <w:sz w:val="24"/>
+                <w:szCs w:val="24"/>
+              </w:rPr>
+            </w:pPr>
+            <w:r>
+              <w:rPr>
+                <w:sz w:val="24"/>
+                <w:szCs w:val="24"/>
+              </w:rPr>
+              <w:drawing>
+                <wp:inline distT="0" distB="0" distL="0" distR="0" wp14:anchorId="45CB1327" wp14:editId="1AAA8634">
+                  <wp:extent cx="476316" cy="447737"/>
+                  <wp:effectExtent l="0" t="0" r="0" b="9525"/>
+                  <wp:docPr id="1965506924" name="Image 1"/>
+                  <wp:cNvGraphicFramePr>
+                    <a:graphicFrameLocks xmlns:a="http://schemas.openxmlformats.org/drawingml/2006/main" noChangeAspect="1"/>
+                  </wp:cNvGraphicFramePr>
+                  <a:graphic xmlns:a="http://schemas.openxmlformats.org/drawingml/2006/main">
+                    <a:graphicData uri="http://schemas.openxmlformats.org/drawingml/2006/picture">
+                      <pic:pic xmlns:pic="http://schemas.openxmlformats.org/drawingml/2006/picture">
+                        <pic:nvPicPr>
+                          <pic:cNvPr id="1290969844" name=""/>
+                          <pic:cNvPicPr/>
+                        </pic:nvPicPr>
+                        <pic:blipFill>
+                          <a:blip r:embed="rId20"/>
+                          <a:stretch>
+                            <a:fillRect/>
+                          </a:stretch>
+                        </pic:blipFill>
+                        <pic:spPr>
+                          <a:xfrm>
+                            <a:off x="0" y="0"/>
+                            <a:ext cx="476316" cy="447737"/>
+                          </a:xfrm>
+                          <a:prstGeom prst="rect">
+                            <a:avLst/>
+                          </a:prstGeom>
+                        </pic:spPr>
+                      </pic:pic>
+                    </a:graphicData>
+                  </a:graphic>
+                </wp:inline>
+              </w:drawing>
+            </w:r>
+          </w:p>
+        </w:tc>
+        <w:tc>
+          <w:tcPr>
+            <w:tcW w:w="8214" w:type="dxa"/>
+            <w:vAlign w:val="center"/>
+          </w:tcPr>
+          <w:p>
+            <w:pPr>
+              <w:rPr>
+                <w:sz w:val="24"/>
+                <w:szCs w:val="24"/>
+              </w:rPr>
+            </w:pPr>
+            <w:r>
+              <w:rPr>
+                <w:sz w:val="24"/>
+                <w:szCs w:val="24"/>
+              </w:rPr>
+              <w:t>Permet de démarrer la tâche à la date du jour.</w:t>
+            </w:r>
+          </w:p>
+        </w:tc>
+      </w:tr>
+      <w:tr>
+        <w:tc>
+          <w:tcPr>
+            <w:tcW w:w="846" w:type="dxa"/>
+          </w:tcPr>
+          <w:p>
+            <w:pPr>
+              <w:rPr>
+                <w:sz w:val="24"/>
+                <w:szCs w:val="24"/>
+              </w:rPr>
+            </w:pPr>
+            <w:r>
+              <w:rPr>
+                <w:sz w:val="24"/>
+                <w:szCs w:val="24"/>
+              </w:rPr>
+              <w:drawing>
+                <wp:inline distT="0" distB="0" distL="0" distR="0" wp14:anchorId="6E81A8D7" wp14:editId="7F372C86">
+                  <wp:extent cx="419158" cy="419158"/>
+                  <wp:effectExtent l="0" t="0" r="0" b="0"/>
+                  <wp:docPr id="836850575" name="Image 1"/>
+                  <wp:cNvGraphicFramePr>
+                    <a:graphicFrameLocks xmlns:a="http://schemas.openxmlformats.org/drawingml/2006/main" noChangeAspect="1"/>
+                  </wp:cNvGraphicFramePr>
+                  <a:graphic xmlns:a="http://schemas.openxmlformats.org/drawingml/2006/main">
+                    <a:graphicData uri="http://schemas.openxmlformats.org/drawingml/2006/picture">
+                      <pic:pic xmlns:pic="http://schemas.openxmlformats.org/drawingml/2006/picture">
+                        <pic:nvPicPr>
+                          <pic:cNvPr id="836952566" name=""/>
+                          <pic:cNvPicPr/>
+                        </pic:nvPicPr>
+                        <pic:blipFill>
+                          <a:blip r:embed="rId21"/>
+                          <a:stretch>
+                            <a:fillRect/>
+                          </a:stretch>
+                        </pic:blipFill>
+                        <pic:spPr>
+                          <a:xfrm>
+                            <a:off x="0" y="0"/>
+                            <a:ext cx="419158" cy="419158"/>
+                          </a:xfrm>
+                          <a:prstGeom prst="rect">
+                            <a:avLst/>
+                          </a:prstGeom>
+                        </pic:spPr>
+                      </pic:pic>
+                    </a:graphicData>
+                  </a:graphic>
+                </wp:inline>
+              </w:drawing>
+            </w:r>
+          </w:p>
+        </w:tc>
+        <w:tc>
+          <w:tcPr>
+            <w:tcW w:w="8214" w:type="dxa"/>
+            <w:vAlign w:val="center"/>
+          </w:tcPr>
+          <w:p>
+            <w:pPr>
+              <w:rPr>
+                <w:sz w:val="24"/>
+                <w:szCs w:val="24"/>
+              </w:rPr>
+            </w:pPr>
+            <w:r>
+              <w:rPr>
+                <w:sz w:val="24"/>
+                <w:szCs w:val="24"/>
+              </w:rPr>
+              <w:t>Permet de modifier la tâche.</w:t>
+            </w:r>
+          </w:p>
+        </w:tc>
+      </w:tr>
+      <w:tr>
+        <w:tc>
+          <w:tcPr>
+            <w:tcW w:w="846" w:type="dxa"/>
+          </w:tcPr>
+          <w:p>
+            <w:pPr>
+              <w:rPr>
+                <w:sz w:val="24"/>
+                <w:szCs w:val="24"/>
+              </w:rPr>
+            </w:pPr>
+            <w:r>
+              <w:rPr>
+                <w:sz w:val="24"/>
+                <w:szCs w:val="24"/>
+              </w:rPr>
+              <w:drawing>
+                <wp:inline distT="0" distB="0" distL="0" distR="0" wp14:anchorId="7B3DD126" wp14:editId="0D8D9917">
+                  <wp:extent cx="419100" cy="457200"/>
+                  <wp:effectExtent l="0" t="0" r="0" b="0"/>
+                  <wp:docPr id="1357125890" name="Image 1"/>
+                  <wp:cNvGraphicFramePr>
+                    <a:graphicFrameLocks xmlns:a="http://schemas.openxmlformats.org/drawingml/2006/main" noChangeAspect="1"/>
+                  </wp:cNvGraphicFramePr>
+                  <a:graphic xmlns:a="http://schemas.openxmlformats.org/drawingml/2006/main">
+                    <a:graphicData uri="http://schemas.openxmlformats.org/drawingml/2006/picture">
+                      <pic:pic xmlns:pic="http://schemas.openxmlformats.org/drawingml/2006/picture">
+                        <pic:nvPicPr>
+                          <pic:cNvPr id="605426197" name=""/>
+                          <pic:cNvPicPr/>
+                        </pic:nvPicPr>
+                        <pic:blipFill rotWithShape="1">
+                          <a:blip r:embed="rId22"/>
+                          <a:srcRect l="1" r="10204"/>
+                          <a:stretch/>
+                        </pic:blipFill>
+                        <pic:spPr bwMode="auto">
+                          <a:xfrm>
+                            <a:off x="0" y="0"/>
+                            <a:ext cx="419159" cy="457264"/>
+                          </a:xfrm>
+                          <a:prstGeom prst="rect">
+                            <a:avLst/>
+                          </a:prstGeom>
+                          <a:ln>
+                            <a:noFill/>
+                          </a:ln>
+                          <a:extLst>
+                            <a:ext uri="{53640926-AAD7-44D8-BBD7-CCE9431645EC}">
+                              <a14:shadowObscured xmlns:a14="http://schemas.microsoft.com/office/drawing/2010/main"/>
+                            </a:ext>
+                          </a:extLst>
+                        </pic:spPr>
+                      </pic:pic>
+                    </a:graphicData>
+                  </a:graphic>
+                </wp:inline>
+              </w:drawing>
+            </w:r>
+          </w:p>
+        </w:tc>
+        <w:tc>
+          <w:tcPr>
+            <w:tcW w:w="8214" w:type="dxa"/>
+            <w:vAlign w:val="center"/>
+          </w:tcPr>
+          <w:p>
+            <w:pPr>
+              <w:rPr>
+                <w:sz w:val="24"/>
+                <w:szCs w:val="24"/>
+              </w:rPr>
+            </w:pPr>
+            <w:r>
+              <w:rPr>
+                <w:sz w:val="24"/>
+                <w:szCs w:val="24"/>
+              </w:rPr>
+              <w:t>Permet d’annuler une tâche.</w:t>
+            </w:r>
+          </w:p>
+        </w:tc>
+      </w:tr>
+      <w:tr>
+        <w:tc>
+          <w:tcPr>
+            <w:tcW w:w="846" w:type="dxa"/>
+          </w:tcPr>
+          <w:p>
+            <w:pPr>
+              <w:rPr>
+                <w:sz w:val="24"/>
+                <w:szCs w:val="24"/>
+              </w:rPr>
+            </w:pPr>
+            <w:r>
+              <w:rPr>
+                <w:sz w:val="24"/>
+                <w:szCs w:val="24"/>
+              </w:rPr>
+              <w:drawing>
+                <wp:inline distT="0" distB="0" distL="0" distR="0" wp14:anchorId="0FBDC50F" wp14:editId="7E3D85A5">
+                  <wp:extent cx="428685" cy="428685"/>
+                  <wp:effectExtent l="0" t="0" r="9525" b="9525"/>
+                  <wp:docPr id="104977163" name="Image 1"/>
+                  <wp:cNvGraphicFramePr>
+                    <a:graphicFrameLocks xmlns:a="http://schemas.openxmlformats.org/drawingml/2006/main" noChangeAspect="1"/>
+                  </wp:cNvGraphicFramePr>
+                  <a:graphic xmlns:a="http://schemas.openxmlformats.org/drawingml/2006/main">
+                    <a:graphicData uri="http://schemas.openxmlformats.org/drawingml/2006/picture">
+                      <pic:pic xmlns:pic="http://schemas.openxmlformats.org/drawingml/2006/picture">
+                        <pic:nvPicPr>
+                          <pic:cNvPr id="2088838056" name=""/>
+                          <pic:cNvPicPr/>
+                        </pic:nvPicPr>
+                        <pic:blipFill>
+                          <a:blip r:embed="rId23"/>
+                          <a:stretch>
+                            <a:fillRect/>
+                          </a:stretch>
+                        </pic:blipFill>
+                        <pic:spPr>
+                          <a:xfrm>
+                            <a:off x="0" y="0"/>
+                            <a:ext cx="428685" cy="428685"/>
+                          </a:xfrm>
+                          <a:prstGeom prst="rect">
+                            <a:avLst/>
+                          </a:prstGeom>
+                        </pic:spPr>
+                      </pic:pic>
+                    </a:graphicData>
+                  </a:graphic>
+                </wp:inline>
+              </w:drawing>
+            </w:r>
+          </w:p>
+        </w:tc>
+        <w:tc>
+          <w:tcPr>
+            <w:tcW w:w="8214" w:type="dxa"/>
+            <w:vAlign w:val="center"/>
+          </w:tcPr>
+          <w:p>
+            <w:pPr>
+              <w:rPr>
+                <w:sz w:val="24"/>
+                <w:szCs w:val="24"/>
+              </w:rPr>
+            </w:pPr>
+            <w:r>
+              <w:rPr>
+                <w:sz w:val="24"/>
+                <w:szCs w:val="24"/>
+              </w:rPr>
+              <w:t>Permet de terminer une tâche</w:t>
+            </w:r>
+            <w:r>
+              <w:rPr>
+                <w:sz w:val="24"/>
+                <w:szCs w:val="24"/>
+              </w:rPr>
+              <w:t>.</w:t>
+            </w:r>
+          </w:p>
+        </w:tc>
+      </w:tr>
+      <w:tr>
+        <w:tc>
+          <w:tcPr>
+            <w:tcW w:w="846" w:type="dxa"/>
+          </w:tcPr>
+          <w:p>
+            <w:pPr>
+              <w:rPr>
+                <w:sz w:val="24"/>
+                <w:szCs w:val="24"/>
+              </w:rPr>
+            </w:pPr>
+            <w:r>
+              <w:rPr>
+                <w:sz w:val="40"/>
+                <w:szCs w:val="40"/>
+              </w:rPr>
+              <w:drawing>
+                <wp:inline distT="0" distB="0" distL="0" distR="0" wp14:anchorId="7F5F5AC3" wp14:editId="0829DA7D">
+                  <wp:extent cx="358140" cy="495300"/>
+                  <wp:effectExtent l="0" t="0" r="3810" b="0"/>
+                  <wp:docPr id="569831760" name="Image 1"/>
+                  <wp:cNvGraphicFramePr>
+                    <a:graphicFrameLocks xmlns:a="http://schemas.openxmlformats.org/drawingml/2006/main" noChangeAspect="1"/>
+                  </wp:cNvGraphicFramePr>
+                  <a:graphic xmlns:a="http://schemas.openxmlformats.org/drawingml/2006/main">
+                    <a:graphicData uri="http://schemas.openxmlformats.org/drawingml/2006/picture">
+                      <pic:pic xmlns:pic="http://schemas.openxmlformats.org/drawingml/2006/picture">
+                        <pic:nvPicPr>
+                          <pic:cNvPr id="1558104201" name=""/>
+                          <pic:cNvPicPr/>
+                        </pic:nvPicPr>
+                        <pic:blipFill rotWithShape="1">
+                          <a:blip r:embed="rId24"/>
+                          <a:srcRect l="13063" r="10204"/>
+                          <a:stretch/>
+                        </pic:blipFill>
+                        <pic:spPr bwMode="auto">
+                          <a:xfrm>
+                            <a:off x="0" y="0"/>
+                            <a:ext cx="358190" cy="495369"/>
+                          </a:xfrm>
+                          <a:prstGeom prst="rect">
+                            <a:avLst/>
+                          </a:prstGeom>
+                          <a:ln>
+                            <a:noFill/>
+                          </a:ln>
+                          <a:extLst>
+                            <a:ext uri="{53640926-AAD7-44D8-BBD7-CCE9431645EC}">
+                              <a14:shadowObscured xmlns:a14="http://schemas.microsoft.com/office/drawing/2010/main"/>
+                            </a:ext>
+                          </a:extLst>
+                        </pic:spPr>
+                      </pic:pic>
+                    </a:graphicData>
+                  </a:graphic>
+                </wp:inline>
+              </w:drawing>
+            </w:r>
+          </w:p>
+        </w:tc>
+        <w:tc>
+          <w:tcPr>
+            <w:tcW w:w="8214" w:type="dxa"/>
+            <w:vAlign w:val="center"/>
+          </w:tcPr>
+          <w:p>
+            <w:pPr>
+              <w:rPr>
+                <w:sz w:val="24"/>
+                <w:szCs w:val="24"/>
+              </w:rPr>
+            </w:pPr>
+            <w:r>
+              <w:rPr>
+                <w:sz w:val="24"/>
+                <w:szCs w:val="24"/>
+              </w:rPr>
+              <w:t>Permet de restaurer une tâche à son statut initial.</w:t>
+            </w:r>
+          </w:p>
+        </w:tc>
+      </w:tr>
+      <w:tr>
+        <w:tc>
+          <w:tcPr>
+            <w:tcW w:w="846" w:type="dxa"/>
+          </w:tcPr>
+          <w:p>
+            <w:pPr>
+              <w:rPr>
+                <w:sz w:val="40"/>
+                <w:szCs w:val="40"/>
+              </w:rPr>
+            </w:pPr>
+            <w:r>
+              <w:rPr>
+                <w:sz w:val="40"/>
+                <w:szCs w:val="40"/>
+              </w:rPr>
+              <w:drawing>
+                <wp:inline distT="0" distB="0" distL="0" distR="0" wp14:anchorId="321532BD" wp14:editId="72485838">
+                  <wp:extent cx="419158" cy="447737"/>
+                  <wp:effectExtent l="0" t="0" r="0" b="9525"/>
+                  <wp:docPr id="2084445659" name="Image 1"/>
+                  <wp:cNvGraphicFramePr>
+                    <a:graphicFrameLocks xmlns:a="http://schemas.openxmlformats.org/drawingml/2006/main" noChangeAspect="1"/>
+                  </wp:cNvGraphicFramePr>
+                  <a:graphic xmlns:a="http://schemas.openxmlformats.org/drawingml/2006/main">
+                    <a:graphicData uri="http://schemas.openxmlformats.org/drawingml/2006/picture">
+                      <pic:pic xmlns:pic="http://schemas.openxmlformats.org/drawingml/2006/picture">
+                        <pic:nvPicPr>
+                          <pic:cNvPr id="1970481493" name=""/>
+                          <pic:cNvPicPr/>
+                        </pic:nvPicPr>
+                        <pic:blipFill>
+                          <a:blip r:embed="rId25"/>
+                          <a:stretch>
+                            <a:fillRect/>
+                          </a:stretch>
+                        </pic:blipFill>
+                        <pic:spPr>
+                          <a:xfrm>
+                            <a:off x="0" y="0"/>
+                            <a:ext cx="419158" cy="447737"/>
+                          </a:xfrm>
+                          <a:prstGeom prst="rect">
+                            <a:avLst/>
+                          </a:prstGeom>
+                        </pic:spPr>
+                      </pic:pic>
+                    </a:graphicData>
+                  </a:graphic>
+                </wp:inline>
+              </w:drawing>
+            </w:r>
+          </w:p>
+        </w:tc>
+        <w:tc>
+          <w:tcPr>
+            <w:tcW w:w="8214" w:type="dxa"/>
+            <w:vAlign w:val="center"/>
+          </w:tcPr>
+          <w:p>
+            <w:pPr>
+              <w:rPr>
+                <w:sz w:val="24"/>
+                <w:szCs w:val="24"/>
+              </w:rPr>
+            </w:pPr>
+            <w:r>
+              <w:rPr>
+                <w:sz w:val="24"/>
+                <w:szCs w:val="24"/>
+              </w:rPr>
+              <w:t>Permet de supprimer une tâche annulée</w:t>
+            </w:r>
+            <w:r>
+              <w:rPr>
+                <w:sz w:val="40"/>
+                <w:szCs w:val="40"/>
+              </w:rPr>
+              <w:t>.</w:t>
+            </w:r>
+          </w:p>
+        </w:tc>
+      </w:tr>
+      <w:tr>
+        <w:tc>
+          <w:tcPr>
+            <w:tcW w:w="846" w:type="dxa"/>
+          </w:tcPr>
+          <w:p>
+            <w:pPr>
+              <w:rPr>
+                <w:sz w:val="40"/>
+                <w:szCs w:val="40"/>
+              </w:rPr>
+            </w:pPr>
+            <w:r>
+              <w:rPr>
+                <w:sz w:val="40"/>
+                <w:szCs w:val="40"/>
+              </w:rPr>
+              <w:drawing>
+                <wp:inline distT="0" distB="0" distL="0" distR="0" wp14:anchorId="06398521" wp14:editId="67B4F291">
+                  <wp:extent cx="419158" cy="400106"/>
+                  <wp:effectExtent l="0" t="0" r="0" b="0"/>
+                  <wp:docPr id="466468395" name="Image 1"/>
+                  <wp:cNvGraphicFramePr>
+                    <a:graphicFrameLocks xmlns:a="http://schemas.openxmlformats.org/drawingml/2006/main" noChangeAspect="1"/>
+                  </wp:cNvGraphicFramePr>
+                  <a:graphic xmlns:a="http://schemas.openxmlformats.org/drawingml/2006/main">
+                    <a:graphicData uri="http://schemas.openxmlformats.org/drawingml/2006/picture">
+                      <pic:pic xmlns:pic="http://schemas.openxmlformats.org/drawingml/2006/picture">
+                        <pic:nvPicPr>
+                          <pic:cNvPr id="466468395" name=""/>
+                          <pic:cNvPicPr/>
+                        </pic:nvPicPr>
+                        <pic:blipFill>
+                          <a:blip r:embed="rId26"/>
+                          <a:stretch>
+                            <a:fillRect/>
+                          </a:stretch>
+                        </pic:blipFill>
+                        <pic:spPr>
+                          <a:xfrm>
+                            <a:off x="0" y="0"/>
+                            <a:ext cx="419158" cy="400106"/>
+                          </a:xfrm>
+                          <a:prstGeom prst="rect">
+                            <a:avLst/>
+                          </a:prstGeom>
+                        </pic:spPr>
+                      </pic:pic>
+                    </a:graphicData>
+                  </a:graphic>
+                </wp:inline>
+              </w:drawing>
+            </w:r>
+          </w:p>
+        </w:tc>
+        <w:tc>
+          <w:tcPr>
+            <w:tcW w:w="8214" w:type="dxa"/>
+            <w:vAlign w:val="center"/>
+          </w:tcPr>
+          <w:p>
+            <w:pPr>
+              <w:rPr>
+                <w:sz w:val="24"/>
+                <w:szCs w:val="24"/>
+              </w:rPr>
+            </w:pPr>
+            <w:r>
+              <w:rPr>
+                <w:sz w:val="24"/>
+                <w:szCs w:val="24"/>
+              </w:rPr>
+              <w:t>Permet d’ajouter une tâche dans le statut choisi.</w:t>
+            </w:r>
+          </w:p>
+        </w:tc>
+      </w:tr>
+    </w:tbl>
+    <w:p>
+      <w:pPr>
+        <w:rPr>
+          <w:sz w:val="24"/>
+          <w:szCs w:val="24"/>
+        </w:rPr>
+      </w:pPr>
+    </w:p>
+    <w:p>
+      <w:pPr>
+        <w:rPr>
+          <w:sz w:val="24"/>
+          <w:szCs w:val="24"/>
+        </w:rPr>
+      </w:pPr>
+      <w:r>
+        <w:rPr>
+          <w:sz w:val="24"/>
+          <w:szCs w:val="24"/>
+        </w:rPr>
+        <w:t xml:space="preserve"> </w:t>
+      </w:r>
+      <w:r>
+        <w:rPr>
+          <w:sz w:val="24"/>
+          <w:szCs w:val="24"/>
+        </w:rPr>
+        <w:tab/>
+      </w:r>
+    </w:p>
+    <w:p>
+      <w:pPr>
+        <w:rPr>
+          <w:sz w:val="40"/>
+          <w:szCs w:val="40"/>
+        </w:rPr>
+      </w:pPr>
+      <w:r>
+        <w:rPr>
+          <w:sz w:val="40"/>
+          <w:szCs w:val="40"/>
+        </w:rPr>
+        <w:br w:type="page"/>
+      </w:r>
+    </w:p>
+    <w:p>
+      <w:pPr>
+        <w:rPr>
+          <w:sz w:val="40"/>
+          <w:szCs w:val="40"/>
+        </w:rPr>
+      </w:pPr>
+      <w:bookmarkStart w:id="2" w:name="Tâches"/>
+      <w:r>
+        <w:rPr>
+          <w:sz w:val="40"/>
+          <w:szCs w:val="40"/>
+        </w:rPr>
+        <w:lastRenderedPageBreak/>
+        <w:t>Les tâches :</w:t>
+      </w:r>
+    </w:p>
+    <w:bookmarkEnd w:id="2"/>
+    <w:p>
+      <w:pPr>
+        <w:rPr>
+          <w:sz w:val="24"/>
+          <w:szCs w:val="24"/>
+        </w:rPr>
+      </w:pPr>
+      <w:r>
+        <w:rPr>
+          <w:sz w:val="24"/>
+          <w:szCs w:val="24"/>
+        </w:rPr>
+        <w:t>Une tâche peut</w:t>
+      </w:r>
+      <w:r>
+        <w:rPr>
+          <w:sz w:val="24"/>
+          <w:szCs w:val="24"/>
+        </w:rPr>
+        <w:t xml:space="preserve"> </w:t>
+      </w:r>
+      <w:r>
+        <w:rPr>
+          <w:sz w:val="24"/>
+          <w:szCs w:val="24"/>
+        </w:rPr>
+        <w:t>être décomposée en plusieurs parties</w:t>
+      </w:r>
+      <w:r>
+        <w:rPr>
+          <w:sz w:val="24"/>
+          <w:szCs w:val="24"/>
+        </w:rPr>
+        <w:t> :</w:t>
+      </w:r>
+    </w:p>
+    <w:p>
+      <w:pPr>
+        <w:rPr>
+          <w:sz w:val="24"/>
+          <w:szCs w:val="24"/>
+        </w:rPr>
+      </w:pPr>
+    </w:p>
+    <w:p>
+      <w:pPr>
+        <w:pStyle w:val="Paragraphedeliste"/>
+        <w:numPr>
+          <w:ilvl w:val="0"/>
+          <w:numId w:val="10"/>
+        </w:numPr>
+        <w:rPr>
+          <w:sz w:val="24"/>
+          <w:szCs w:val="24"/>
+        </w:rPr>
+      </w:pPr>
+      <w:r>
+        <w:rPr>
+          <w:sz w:val="24"/>
+          <w:szCs w:val="24"/>
+        </w:rPr>
+        <w:t>L’identification de la tâche</w:t>
+      </w:r>
+      <w:r>
+        <w:rPr>
+          <w:sz w:val="24"/>
+          <w:szCs w:val="24"/>
+        </w:rPr>
+        <w:t> :</w:t>
+      </w:r>
+    </w:p>
+    <w:p>
+      <w:pPr>
+        <w:rPr>
+          <w:sz w:val="24"/>
+          <w:szCs w:val="24"/>
+        </w:rPr>
+      </w:pPr>
+      <w:r>
+        <w:rPr>
+          <w:sz w:val="24"/>
+          <w:szCs w:val="24"/>
+        </w:rPr>
+        <w:drawing>
+          <wp:inline distT="0" distB="0" distL="0" distR="0" wp14:anchorId="3FF9A755" wp14:editId="6DFAF9AE">
+            <wp:extent cx="5759450" cy="784860"/>
+            <wp:effectExtent l="0" t="0" r="0" b="0"/>
+            <wp:docPr id="987551143" name="Image 1" descr="Une image contenant texte, capture d’écran, Police, ligne&#10;&#10;Description générée automatiquement"/>
+            <wp:cNvGraphicFramePr>
+              <a:graphicFrameLocks xmlns:a="http://schemas.openxmlformats.org/drawingml/2006/main" noChangeAspect="1"/>
+            </wp:cNvGraphicFramePr>
+            <a:graphic xmlns:a="http://schemas.openxmlformats.org/drawingml/2006/main">
+              <a:graphicData uri="http://schemas.openxmlformats.org/drawingml/2006/picture">
+                <pic:pic xmlns:pic="http://schemas.openxmlformats.org/drawingml/2006/picture">
+                  <pic:nvPicPr>
+                    <pic:cNvPr id="987551143" name="Image 1" descr="Une image contenant texte, capture d’écran, Police, ligne&#10;&#10;Description générée automatiquement"/>
+                    <pic:cNvPicPr/>
+                  </pic:nvPicPr>
+                  <pic:blipFill>
+                    <a:blip r:embed="rId27"/>
+                    <a:stretch>
+                      <a:fillRect/>
+                    </a:stretch>
+                  </pic:blipFill>
+                  <pic:spPr>
+                    <a:xfrm>
+                      <a:off x="0" y="0"/>
+                      <a:ext cx="5759450" cy="784860"/>
+                    </a:xfrm>
+                    <a:prstGeom prst="rect">
+                      <a:avLst/>
+                    </a:prstGeom>
+                  </pic:spPr>
+                </pic:pic>
+              </a:graphicData>
+            </a:graphic>
+          </wp:inline>
+        </w:drawing>
+      </w:r>
+    </w:p>
+    <w:p>
+      <w:pPr>
+        <w:rPr>
+          <w:sz w:val="24"/>
+          <w:szCs w:val="24"/>
+        </w:rPr>
+      </w:pPr>
+      <w:r>
+        <w:rPr>
+          <w:sz w:val="24"/>
+          <w:szCs w:val="24"/>
+        </w:rPr>
+        <w:t>Elle contient son numéro (automatique), son nom, la personne à qui la tâche est attribuée, sa date de création ainsi que son statut représenté par une bulle de couleur.</w:t>
+      </w:r>
+    </w:p>
+    <w:p>
+      <w:pPr>
+        <w:pStyle w:val="Paragraphedeliste"/>
+        <w:numPr>
+          <w:ilvl w:val="0"/>
+          <w:numId w:val="12"/>
+        </w:numPr>
+        <w:rPr>
+          <w:sz w:val="24"/>
+          <w:szCs w:val="24"/>
+        </w:rPr>
+      </w:pPr>
+      <w:r>
+        <w:rPr>
+          <w:sz w:val="24"/>
+          <w:szCs w:val="24"/>
+        </w:rPr>
+        <w:t>Blanc : non commencée</w:t>
+      </w:r>
+    </w:p>
+    <w:p>
+      <w:pPr>
+        <w:pStyle w:val="Paragraphedeliste"/>
+        <w:numPr>
+          <w:ilvl w:val="0"/>
+          <w:numId w:val="12"/>
+        </w:numPr>
+        <w:rPr>
+          <w:sz w:val="24"/>
+          <w:szCs w:val="24"/>
+        </w:rPr>
+      </w:pPr>
+      <w:r>
+        <w:rPr>
+          <w:sz w:val="24"/>
+          <w:szCs w:val="24"/>
+        </w:rPr>
+        <w:t>Bleu : en cours</w:t>
+      </w:r>
+    </w:p>
+    <w:p>
+      <w:pPr>
+        <w:pStyle w:val="Paragraphedeliste"/>
+        <w:numPr>
+          <w:ilvl w:val="0"/>
+          <w:numId w:val="12"/>
+        </w:numPr>
+        <w:rPr>
+          <w:sz w:val="24"/>
+          <w:szCs w:val="24"/>
+        </w:rPr>
+      </w:pPr>
+      <w:r>
+        <w:rPr>
+          <w:sz w:val="24"/>
+          <w:szCs w:val="24"/>
+        </w:rPr>
+        <w:t>Vert : terminée</w:t>
+      </w:r>
+    </w:p>
+    <w:p>
+      <w:pPr>
+        <w:pStyle w:val="Paragraphedeliste"/>
+        <w:numPr>
+          <w:ilvl w:val="0"/>
+          <w:numId w:val="12"/>
+        </w:numPr>
+        <w:rPr>
+          <w:sz w:val="24"/>
+          <w:szCs w:val="24"/>
+        </w:rPr>
+      </w:pPr>
+      <w:r>
+        <w:rPr>
+          <w:sz w:val="24"/>
+          <w:szCs w:val="24"/>
+        </w:rPr>
+        <w:t>Orange</w:t>
+      </w:r>
+      <w:r>
+        <w:rPr>
+          <w:sz w:val="24"/>
+          <w:szCs w:val="24"/>
+        </w:rPr>
+        <w:t> : Annulée</w:t>
+      </w:r>
+    </w:p>
+    <w:p>
+      <w:pPr>
+        <w:pStyle w:val="Paragraphedeliste"/>
+        <w:ind w:left="720"/>
+        <w:rPr>
+          <w:sz w:val="24"/>
+          <w:szCs w:val="24"/>
+        </w:rPr>
+      </w:pPr>
+    </w:p>
+    <w:p>
+      <w:pPr>
+        <w:pStyle w:val="Paragraphedeliste"/>
+        <w:ind w:left="720"/>
+        <w:rPr>
+          <w:sz w:val="24"/>
+          <w:szCs w:val="24"/>
+        </w:rPr>
+      </w:pPr>
+    </w:p>
+    <w:p>
+      <w:pPr>
+        <w:pStyle w:val="Paragraphedeliste"/>
+        <w:numPr>
+          <w:ilvl w:val="0"/>
+          <w:numId w:val="10"/>
+        </w:numPr>
+        <w:rPr>
+          <w:sz w:val="24"/>
+          <w:szCs w:val="24"/>
+        </w:rPr>
+      </w:pPr>
+      <w:r>
+        <w:rPr>
+          <w:sz w:val="24"/>
+          <w:szCs w:val="24"/>
+        </w:rPr>
+        <w:t>La planification :</w:t>
+      </w:r>
+    </w:p>
+    <w:p>
+      <w:pPr>
+        <w:rPr>
+          <w:sz w:val="24"/>
+          <w:szCs w:val="24"/>
+        </w:rPr>
+      </w:pPr>
+      <w:r>
+        <w:rPr>
+          <w:sz w:val="24"/>
+          <w:szCs w:val="24"/>
+        </w:rPr>
+        <w:drawing>
+          <wp:inline distT="0" distB="0" distL="0" distR="0" wp14:anchorId="4609E98D" wp14:editId="493F9233">
+            <wp:extent cx="5759450" cy="556895"/>
+            <wp:effectExtent l="0" t="0" r="0" b="0"/>
+            <wp:docPr id="1792638415" name="Image 1"/>
+            <wp:cNvGraphicFramePr>
+              <a:graphicFrameLocks xmlns:a="http://schemas.openxmlformats.org/drawingml/2006/main" noChangeAspect="1"/>
+            </wp:cNvGraphicFramePr>
+            <a:graphic xmlns:a="http://schemas.openxmlformats.org/drawingml/2006/main">
+              <a:graphicData uri="http://schemas.openxmlformats.org/drawingml/2006/picture">
+                <pic:pic xmlns:pic="http://schemas.openxmlformats.org/drawingml/2006/picture">
+                  <pic:nvPicPr>
+                    <pic:cNvPr id="1792638415" name=""/>
+                    <pic:cNvPicPr/>
+                  </pic:nvPicPr>
+                  <pic:blipFill>
+                    <a:blip r:embed="rId28"/>
+                    <a:stretch>
+                      <a:fillRect/>
+                    </a:stretch>
+                  </pic:blipFill>
+                  <pic:spPr>
+                    <a:xfrm>
+                      <a:off x="0" y="0"/>
+                      <a:ext cx="5759450" cy="556895"/>
+                    </a:xfrm>
+                    <a:prstGeom prst="rect">
+                      <a:avLst/>
+                    </a:prstGeom>
+                  </pic:spPr>
+                </pic:pic>
+              </a:graphicData>
+            </a:graphic>
+          </wp:inline>
+        </w:drawing>
+      </w:r>
+    </w:p>
+    <w:p>
+      <w:pPr>
+        <w:rPr>
+          <w:sz w:val="24"/>
+          <w:szCs w:val="24"/>
+        </w:rPr>
+      </w:pPr>
+      <w:r>
+        <w:rPr>
+          <w:sz w:val="24"/>
+          <w:szCs w:val="24"/>
+        </w:rPr>
+        <w:t xml:space="preserve">Cette partie contient des dates utiles pour suivre l’évolution d’une tâche </w:t>
+      </w:r>
+      <w:proofErr w:type="spellStart"/>
+      <w:r>
+        <w:rPr>
+          <w:sz w:val="24"/>
+          <w:szCs w:val="24"/>
+        </w:rPr>
+        <w:t>a</w:t>
+      </w:r>
+      <w:proofErr w:type="spellEnd"/>
+      <w:r>
+        <w:rPr>
+          <w:sz w:val="24"/>
+          <w:szCs w:val="24"/>
+        </w:rPr>
+        <w:t xml:space="preserve"> savoir : </w:t>
+      </w:r>
+    </w:p>
+    <w:p>
+      <w:pPr>
+        <w:pStyle w:val="Paragraphedeliste"/>
+        <w:numPr>
+          <w:ilvl w:val="0"/>
+          <w:numId w:val="11"/>
+        </w:numPr>
+        <w:rPr>
+          <w:sz w:val="24"/>
+          <w:szCs w:val="24"/>
+        </w:rPr>
+      </w:pPr>
+      <w:r>
+        <w:rPr>
+          <w:sz w:val="24"/>
+          <w:szCs w:val="24"/>
+        </w:rPr>
+        <w:t>L’</w:t>
+      </w:r>
+      <w:proofErr w:type="spellStart"/>
+      <w:r>
+        <w:rPr>
+          <w:sz w:val="24"/>
+          <w:szCs w:val="24"/>
+        </w:rPr>
+        <w:t>échance</w:t>
+      </w:r>
+      <w:proofErr w:type="spellEnd"/>
+      <w:r>
+        <w:rPr>
+          <w:sz w:val="24"/>
+          <w:szCs w:val="24"/>
+        </w:rPr>
+        <w:t xml:space="preserve"> pour réaliser sa tâche.</w:t>
+      </w:r>
+    </w:p>
+    <w:p>
+      <w:pPr>
+        <w:pStyle w:val="Paragraphedeliste"/>
+        <w:numPr>
+          <w:ilvl w:val="0"/>
+          <w:numId w:val="11"/>
+        </w:numPr>
+        <w:rPr>
+          <w:sz w:val="24"/>
+          <w:szCs w:val="24"/>
+        </w:rPr>
+      </w:pPr>
+      <w:r>
+        <w:rPr>
+          <w:sz w:val="24"/>
+          <w:szCs w:val="24"/>
+        </w:rPr>
+        <w:t>La date de début.</w:t>
+      </w:r>
+    </w:p>
+    <w:p>
+      <w:pPr>
+        <w:pStyle w:val="Paragraphedeliste"/>
+        <w:numPr>
+          <w:ilvl w:val="0"/>
+          <w:numId w:val="11"/>
+        </w:numPr>
+        <w:rPr>
+          <w:sz w:val="24"/>
+          <w:szCs w:val="24"/>
+        </w:rPr>
+      </w:pPr>
+      <w:r>
+        <w:rPr>
+          <w:sz w:val="24"/>
+          <w:szCs w:val="24"/>
+        </w:rPr>
+        <w:t>La date à laquelle la tâche a été réalisée.</w:t>
+      </w:r>
+    </w:p>
+    <w:p>
+      <w:pPr>
+        <w:pStyle w:val="Paragraphedeliste"/>
+        <w:numPr>
+          <w:ilvl w:val="0"/>
+          <w:numId w:val="11"/>
+        </w:numPr>
+        <w:rPr>
+          <w:sz w:val="24"/>
+          <w:szCs w:val="24"/>
+        </w:rPr>
+      </w:pPr>
+      <w:r>
+        <w:rPr>
+          <w:sz w:val="24"/>
+          <w:szCs w:val="24"/>
+        </w:rPr>
+        <w:t>La date éventuelle d’abandon de la tâche.</w:t>
+      </w:r>
+    </w:p>
+    <w:p>
+      <w:pPr>
+        <w:pStyle w:val="Paragraphedeliste"/>
+        <w:ind w:left="720"/>
+        <w:rPr>
+          <w:sz w:val="24"/>
+          <w:szCs w:val="24"/>
+        </w:rPr>
+      </w:pPr>
+    </w:p>
+    <w:p>
+      <w:pPr>
+        <w:pStyle w:val="Paragraphedeliste"/>
+        <w:ind w:left="720"/>
+        <w:rPr>
+          <w:sz w:val="24"/>
+          <w:szCs w:val="24"/>
+        </w:rPr>
+      </w:pPr>
+    </w:p>
+    <w:p>
+      <w:pPr>
+        <w:pStyle w:val="Paragraphedeliste"/>
+        <w:numPr>
+          <w:ilvl w:val="0"/>
+          <w:numId w:val="10"/>
+        </w:numPr>
+        <w:rPr>
+          <w:sz w:val="24"/>
+          <w:szCs w:val="24"/>
+        </w:rPr>
+      </w:pPr>
+      <w:r>
+        <w:rPr>
+          <w:sz w:val="24"/>
+          <w:szCs w:val="24"/>
+        </w:rPr>
+        <w:t>Les catégories :</w:t>
+      </w:r>
+    </w:p>
+    <w:p>
+      <w:pPr>
+        <w:rPr>
+          <w:sz w:val="24"/>
+          <w:szCs w:val="24"/>
+        </w:rPr>
+      </w:pPr>
+      <w:r>
+        <w:rPr>
+          <w:sz w:val="24"/>
+          <w:szCs w:val="24"/>
+        </w:rPr>
+        <w:drawing>
+          <wp:inline distT="0" distB="0" distL="0" distR="0" wp14:anchorId="390A2566" wp14:editId="1FF2E777">
+            <wp:extent cx="5759450" cy="461010"/>
+            <wp:effectExtent l="0" t="0" r="0" b="0"/>
+            <wp:docPr id="1569893322" name="Image 1"/>
+            <wp:cNvGraphicFramePr>
+              <a:graphicFrameLocks xmlns:a="http://schemas.openxmlformats.org/drawingml/2006/main" noChangeAspect="1"/>
+            </wp:cNvGraphicFramePr>
+            <a:graphic xmlns:a="http://schemas.openxmlformats.org/drawingml/2006/main">
+              <a:graphicData uri="http://schemas.openxmlformats.org/drawingml/2006/picture">
+                <pic:pic xmlns:pic="http://schemas.openxmlformats.org/drawingml/2006/picture">
+                  <pic:nvPicPr>
+                    <pic:cNvPr id="1569893322" name=""/>
+                    <pic:cNvPicPr/>
+                  </pic:nvPicPr>
+                  <pic:blipFill>
+                    <a:blip r:embed="rId29"/>
+                    <a:stretch>
+                      <a:fillRect/>
+                    </a:stretch>
+                  </pic:blipFill>
+                  <pic:spPr>
+                    <a:xfrm>
+                      <a:off x="0" y="0"/>
+                      <a:ext cx="5759450" cy="461010"/>
+                    </a:xfrm>
+                    <a:prstGeom prst="rect">
+                      <a:avLst/>
+                    </a:prstGeom>
+                  </pic:spPr>
+                </pic:pic>
+              </a:graphicData>
+            </a:graphic>
+          </wp:inline>
+        </w:drawing>
+      </w:r>
+    </w:p>
+    <w:p>
+      <w:pPr>
+        <w:rPr>
+          <w:sz w:val="24"/>
+          <w:szCs w:val="24"/>
+        </w:rPr>
+      </w:pPr>
+      <w:r>
+        <w:rPr>
+          <w:sz w:val="24"/>
+          <w:szCs w:val="24"/>
+        </w:rPr>
+        <w:t>Les tâches peuvent appartenir à une ou plusieurs catégories. Les catégories permettent de trier les tâches depuis la vue principale (mode tri par catégorie).</w:t>
+      </w:r>
+    </w:p>
+    <w:p>
+      <w:pPr>
+        <w:rPr>
+          <w:sz w:val="24"/>
+          <w:szCs w:val="24"/>
+        </w:rPr>
+      </w:pPr>
+    </w:p>
+    <w:p>
+      <w:pPr>
+        <w:pStyle w:val="Paragraphedeliste"/>
+        <w:numPr>
+          <w:ilvl w:val="0"/>
+          <w:numId w:val="10"/>
+        </w:numPr>
+        <w:rPr>
+          <w:sz w:val="24"/>
+          <w:szCs w:val="24"/>
+        </w:rPr>
+      </w:pPr>
+      <w:r>
+        <w:rPr>
+          <w:sz w:val="24"/>
+          <w:szCs w:val="24"/>
+        </w:rPr>
+        <w:t>La description :</w:t>
+      </w:r>
+    </w:p>
+    <w:p>
+      <w:pPr>
+        <w:rPr>
+          <w:sz w:val="24"/>
+          <w:szCs w:val="24"/>
+        </w:rPr>
+      </w:pPr>
+      <w:r>
+        <w:rPr>
+          <w:sz w:val="24"/>
+          <w:szCs w:val="24"/>
+        </w:rPr>
+        <w:drawing>
+          <wp:inline distT="0" distB="0" distL="0" distR="0" wp14:anchorId="2B5BA334" wp14:editId="719FF301">
+            <wp:extent cx="5759450" cy="672465"/>
+            <wp:effectExtent l="0" t="0" r="0" b="0"/>
+            <wp:docPr id="237623195" name="Image 1"/>
+            <wp:cNvGraphicFramePr>
+              <a:graphicFrameLocks xmlns:a="http://schemas.openxmlformats.org/drawingml/2006/main" noChangeAspect="1"/>
+            </wp:cNvGraphicFramePr>
+            <a:graphic xmlns:a="http://schemas.openxmlformats.org/drawingml/2006/main">
+              <a:graphicData uri="http://schemas.openxmlformats.org/drawingml/2006/picture">
+                <pic:pic xmlns:pic="http://schemas.openxmlformats.org/drawingml/2006/picture">
+                  <pic:nvPicPr>
+                    <pic:cNvPr id="237623195" name=""/>
+                    <pic:cNvPicPr/>
+                  </pic:nvPicPr>
+                  <pic:blipFill>
+                    <a:blip r:embed="rId30"/>
+                    <a:stretch>
+                      <a:fillRect/>
+                    </a:stretch>
+                  </pic:blipFill>
+                  <pic:spPr>
+                    <a:xfrm>
+                      <a:off x="0" y="0"/>
+                      <a:ext cx="5759450" cy="672465"/>
+                    </a:xfrm>
+                    <a:prstGeom prst="rect">
+                      <a:avLst/>
+                    </a:prstGeom>
+                  </pic:spPr>
+                </pic:pic>
+              </a:graphicData>
+            </a:graphic>
+          </wp:inline>
+        </w:drawing>
+      </w:r>
+    </w:p>
+    <w:p>
+      <w:pPr>
+        <w:rPr>
+          <w:sz w:val="24"/>
+          <w:szCs w:val="24"/>
+        </w:rPr>
+      </w:pPr>
+      <w:r>
+        <w:rPr>
+          <w:sz w:val="24"/>
+          <w:szCs w:val="24"/>
+        </w:rPr>
+        <w:t>Il s’agit d’un texte qui permet de préciser le contenu de la tâche.</w:t>
+      </w:r>
+    </w:p>
+    <w:p>
+      <w:pPr>
+        <w:pStyle w:val="Paragraphedeliste"/>
+        <w:numPr>
+          <w:ilvl w:val="0"/>
+          <w:numId w:val="10"/>
+        </w:numPr>
+        <w:rPr>
+          <w:sz w:val="24"/>
+          <w:szCs w:val="24"/>
+        </w:rPr>
+      </w:pPr>
+      <w:r>
+        <w:rPr>
+          <w:sz w:val="24"/>
+          <w:szCs w:val="24"/>
+        </w:rPr>
+        <w:lastRenderedPageBreak/>
+        <w:t>Les listes de sous-tâches :</w:t>
+      </w:r>
+    </w:p>
+    <w:p>
+      <w:pPr>
+        <w:rPr>
+          <w:sz w:val="24"/>
+          <w:szCs w:val="24"/>
+        </w:rPr>
+      </w:pPr>
+      <w:r>
+        <w:rPr>
+          <w:sz w:val="24"/>
+          <w:szCs w:val="24"/>
+        </w:rPr>
+        <w:drawing>
+          <wp:inline distT="0" distB="0" distL="0" distR="0" wp14:anchorId="0F3F7F34" wp14:editId="3ADE1EC2">
+            <wp:extent cx="5759450" cy="1285240"/>
+            <wp:effectExtent l="0" t="0" r="0" b="0"/>
+            <wp:docPr id="2024795264" name="Image 1" descr="Une image contenant texte, capture d’écran, Police, ligne&#10;&#10;Description générée automatiquement"/>
+            <wp:cNvGraphicFramePr>
+              <a:graphicFrameLocks xmlns:a="http://schemas.openxmlformats.org/drawingml/2006/main" noChangeAspect="1"/>
+            </wp:cNvGraphicFramePr>
+            <a:graphic xmlns:a="http://schemas.openxmlformats.org/drawingml/2006/main">
+              <a:graphicData uri="http://schemas.openxmlformats.org/drawingml/2006/picture">
+                <pic:pic xmlns:pic="http://schemas.openxmlformats.org/drawingml/2006/picture">
+                  <pic:nvPicPr>
+                    <pic:cNvPr id="2024795264" name="Image 1" descr="Une image contenant texte, capture d’écran, Police, ligne&#10;&#10;Description générée automatiquement"/>
+                    <pic:cNvPicPr/>
+                  </pic:nvPicPr>
+                  <pic:blipFill>
+                    <a:blip r:embed="rId31"/>
+                    <a:stretch>
+                      <a:fillRect/>
+                    </a:stretch>
+                  </pic:blipFill>
+                  <pic:spPr>
+                    <a:xfrm>
+                      <a:off x="0" y="0"/>
+                      <a:ext cx="5759450" cy="1285240"/>
+                    </a:xfrm>
+                    <a:prstGeom prst="rect">
+                      <a:avLst/>
+                    </a:prstGeom>
+                  </pic:spPr>
+                </pic:pic>
+              </a:graphicData>
+            </a:graphic>
+          </wp:inline>
+        </w:drawing>
+      </w:r>
+    </w:p>
+    <w:p>
+      <w:pPr>
+        <w:rPr>
+          <w:sz w:val="24"/>
+          <w:szCs w:val="24"/>
+        </w:rPr>
+      </w:pPr>
+      <w:r>
+        <w:rPr>
+          <w:sz w:val="24"/>
+          <w:szCs w:val="24"/>
+        </w:rPr>
+        <w:t>Il est possible dans une tâche de créer une liste de sous-tâche qui peuvent être individuellement clôturée. Un état d’avancement est calculé lorsqu’au moins une sous-tâche est encodée.</w:t>
+      </w:r>
+    </w:p>
+    <w:p>
+      <w:pPr>
+        <w:rPr>
+          <w:sz w:val="24"/>
+          <w:szCs w:val="24"/>
+        </w:rPr>
+      </w:pPr>
+    </w:p>
+    <w:p>
+      <w:pPr>
+        <w:pStyle w:val="Paragraphedeliste"/>
+        <w:numPr>
+          <w:ilvl w:val="0"/>
+          <w:numId w:val="10"/>
+        </w:numPr>
+        <w:rPr>
+          <w:sz w:val="24"/>
+          <w:szCs w:val="24"/>
+        </w:rPr>
+      </w:pPr>
+      <w:r>
+        <w:rPr>
+          <w:sz w:val="24"/>
+          <w:szCs w:val="24"/>
+        </w:rPr>
+        <w:t>Les pièces-jointes</w:t>
+      </w:r>
+      <w:r>
+        <w:rPr>
+          <w:sz w:val="24"/>
+          <w:szCs w:val="24"/>
+        </w:rPr>
+        <w:t> :</w:t>
+      </w:r>
+    </w:p>
+    <w:p>
+      <w:pPr>
+        <w:rPr>
+          <w:sz w:val="24"/>
+          <w:szCs w:val="24"/>
+        </w:rPr>
+      </w:pPr>
+      <w:r>
+        <w:rPr>
+          <w:sz w:val="24"/>
+          <w:szCs w:val="24"/>
+        </w:rPr>
+        <w:drawing>
+          <wp:inline distT="0" distB="0" distL="0" distR="0" wp14:anchorId="19B8031E" wp14:editId="6BBB24DA">
+            <wp:extent cx="5759450" cy="429260"/>
+            <wp:effectExtent l="0" t="0" r="0" b="8890"/>
+            <wp:docPr id="64912163" name="Image 1"/>
+            <wp:cNvGraphicFramePr>
+              <a:graphicFrameLocks xmlns:a="http://schemas.openxmlformats.org/drawingml/2006/main" noChangeAspect="1"/>
+            </wp:cNvGraphicFramePr>
+            <a:graphic xmlns:a="http://schemas.openxmlformats.org/drawingml/2006/main">
+              <a:graphicData uri="http://schemas.openxmlformats.org/drawingml/2006/picture">
+                <pic:pic xmlns:pic="http://schemas.openxmlformats.org/drawingml/2006/picture">
+                  <pic:nvPicPr>
+                    <pic:cNvPr id="64912163" name=""/>
+                    <pic:cNvPicPr/>
+                  </pic:nvPicPr>
+                  <pic:blipFill>
+                    <a:blip r:embed="rId32"/>
+                    <a:stretch>
+                      <a:fillRect/>
+                    </a:stretch>
+                  </pic:blipFill>
+                  <pic:spPr>
+                    <a:xfrm>
+                      <a:off x="0" y="0"/>
+                      <a:ext cx="5759450" cy="429260"/>
+                    </a:xfrm>
+                    <a:prstGeom prst="rect">
+                      <a:avLst/>
+                    </a:prstGeom>
+                  </pic:spPr>
+                </pic:pic>
+              </a:graphicData>
+            </a:graphic>
+          </wp:inline>
+        </w:drawing>
+      </w:r>
+    </w:p>
+    <w:p>
+      <w:pPr>
+        <w:rPr>
+          <w:sz w:val="24"/>
+          <w:szCs w:val="24"/>
+        </w:rPr>
+      </w:pPr>
+      <w:r>
+        <w:rPr>
+          <w:sz w:val="24"/>
+          <w:szCs w:val="24"/>
+        </w:rPr>
+        <w:t>Cette partie de la tâche permet d’ajouter des fichiers comme pièces-jointes. Pratique pour partager des documents dans le cadre d’un projet collectif.</w:t>
+      </w:r>
+    </w:p>
+    <w:p>
+      <w:pPr>
+        <w:rPr>
+          <w:sz w:val="24"/>
+          <w:szCs w:val="24"/>
+        </w:rPr>
+      </w:pPr>
+    </w:p>
+    <w:p>
+      <w:pPr>
+        <w:pStyle w:val="Paragraphedeliste"/>
+        <w:numPr>
+          <w:ilvl w:val="0"/>
+          <w:numId w:val="10"/>
+        </w:numPr>
+        <w:rPr>
+          <w:sz w:val="24"/>
+          <w:szCs w:val="24"/>
+        </w:rPr>
+      </w:pPr>
+      <w:r>
+        <w:rPr>
+          <w:sz w:val="24"/>
+          <w:szCs w:val="24"/>
+        </w:rPr>
+        <w:t>Les commentaires :</w:t>
+      </w:r>
+    </w:p>
+    <w:p>
+      <w:pPr>
+        <w:rPr>
+          <w:sz w:val="24"/>
+          <w:szCs w:val="24"/>
+        </w:rPr>
+      </w:pPr>
+      <w:r>
+        <w:rPr>
+          <w:sz w:val="24"/>
+          <w:szCs w:val="24"/>
+        </w:rPr>
+        <w:drawing>
+          <wp:inline distT="0" distB="0" distL="0" distR="0" wp14:anchorId="430213B0" wp14:editId="0ADB6AE2">
+            <wp:extent cx="5759450" cy="690245"/>
+            <wp:effectExtent l="0" t="0" r="0" b="0"/>
+            <wp:docPr id="918745842" name="Image 1"/>
+            <wp:cNvGraphicFramePr>
+              <a:graphicFrameLocks xmlns:a="http://schemas.openxmlformats.org/drawingml/2006/main" noChangeAspect="1"/>
+            </wp:cNvGraphicFramePr>
+            <a:graphic xmlns:a="http://schemas.openxmlformats.org/drawingml/2006/main">
+              <a:graphicData uri="http://schemas.openxmlformats.org/drawingml/2006/picture">
+                <pic:pic xmlns:pic="http://schemas.openxmlformats.org/drawingml/2006/picture">
+                  <pic:nvPicPr>
+                    <pic:cNvPr id="918745842" name=""/>
+                    <pic:cNvPicPr/>
+                  </pic:nvPicPr>
+                  <pic:blipFill>
+                    <a:blip r:embed="rId33"/>
+                    <a:stretch>
+                      <a:fillRect/>
+                    </a:stretch>
+                  </pic:blipFill>
+                  <pic:spPr>
+                    <a:xfrm>
+                      <a:off x="0" y="0"/>
+                      <a:ext cx="5759450" cy="690245"/>
+                    </a:xfrm>
+                    <a:prstGeom prst="rect">
+                      <a:avLst/>
+                    </a:prstGeom>
+                  </pic:spPr>
+                </pic:pic>
+              </a:graphicData>
+            </a:graphic>
+          </wp:inline>
+        </w:drawing>
+      </w:r>
+    </w:p>
+    <w:p>
+      <w:pPr>
+        <w:rPr>
+          <w:sz w:val="24"/>
+          <w:szCs w:val="24"/>
+        </w:rPr>
+      </w:pPr>
+      <w:r>
+        <w:rPr>
+          <w:sz w:val="24"/>
+          <w:szCs w:val="24"/>
+        </w:rPr>
+        <w:t>L’espace commentaire permet de laisser un petit commentaire visible par tous. La génération d’un commentaire entraine une notification.</w:t>
+      </w:r>
+    </w:p>
+    <w:p>
+      <w:pPr>
+        <w:rPr>
+          <w:sz w:val="24"/>
+          <w:szCs w:val="24"/>
+        </w:rPr>
+      </w:pPr>
+    </w:p>
+    <w:p>
+      <w:pPr>
+        <w:pStyle w:val="Paragraphedeliste"/>
+        <w:numPr>
+          <w:ilvl w:val="0"/>
+          <w:numId w:val="10"/>
+        </w:numPr>
+        <w:rPr>
+          <w:sz w:val="24"/>
+          <w:szCs w:val="24"/>
+        </w:rPr>
+      </w:pPr>
+      <w:r>
+        <w:rPr>
+          <w:sz w:val="24"/>
+          <w:szCs w:val="24"/>
+        </w:rPr>
+        <w:t>Les boutons de commande :</w:t>
+      </w:r>
+    </w:p>
+    <w:p>
+      <w:pPr>
+        <w:pStyle w:val="Paragraphedeliste"/>
+        <w:ind w:left="432"/>
+        <w:rPr>
+          <w:sz w:val="24"/>
+          <w:szCs w:val="24"/>
+        </w:rPr>
+      </w:pPr>
+    </w:p>
+    <w:p>
+      <w:pPr>
+        <w:pStyle w:val="Paragraphedeliste"/>
+        <w:ind w:left="432"/>
+        <w:rPr>
+          <w:sz w:val="24"/>
+          <w:szCs w:val="24"/>
+        </w:rPr>
+      </w:pPr>
+      <w:r>
+        <w:rPr>
+          <w:sz w:val="24"/>
+          <w:szCs w:val="24"/>
+        </w:rPr>
+        <w:drawing>
+          <wp:inline distT="0" distB="0" distL="0" distR="0" wp14:anchorId="490392AB" wp14:editId="2EE99614">
+            <wp:extent cx="5759450" cy="698500"/>
+            <wp:effectExtent l="0" t="0" r="0" b="6350"/>
+            <wp:docPr id="65496083" name="Image 1"/>
+            <wp:cNvGraphicFramePr>
+              <a:graphicFrameLocks xmlns:a="http://schemas.openxmlformats.org/drawingml/2006/main" noChangeAspect="1"/>
+            </wp:cNvGraphicFramePr>
+            <a:graphic xmlns:a="http://schemas.openxmlformats.org/drawingml/2006/main">
+              <a:graphicData uri="http://schemas.openxmlformats.org/drawingml/2006/picture">
+                <pic:pic xmlns:pic="http://schemas.openxmlformats.org/drawingml/2006/picture">
+                  <pic:nvPicPr>
+                    <pic:cNvPr id="65496083" name=""/>
+                    <pic:cNvPicPr/>
+                  </pic:nvPicPr>
+                  <pic:blipFill>
+                    <a:blip r:embed="rId34"/>
+                    <a:stretch>
+                      <a:fillRect/>
+                    </a:stretch>
+                  </pic:blipFill>
+                  <pic:spPr>
+                    <a:xfrm>
+                      <a:off x="0" y="0"/>
+                      <a:ext cx="5759450" cy="698500"/>
+                    </a:xfrm>
+                    <a:prstGeom prst="rect">
+                      <a:avLst/>
+                    </a:prstGeom>
+                  </pic:spPr>
+                </pic:pic>
+              </a:graphicData>
+            </a:graphic>
+          </wp:inline>
+        </w:drawing>
+      </w:r>
+    </w:p>
+    <w:p>
+      <w:pPr>
+        <w:pStyle w:val="Paragraphedeliste"/>
+        <w:ind w:left="432"/>
+        <w:rPr>
+          <w:sz w:val="24"/>
+          <w:szCs w:val="24"/>
+        </w:rPr>
+      </w:pPr>
+      <w:r>
+        <w:rPr>
+          <w:sz w:val="24"/>
+          <w:szCs w:val="24"/>
+        </w:rPr>
+        <w:t>Ces deux simples boutons permettent de modifier la tâche visualisée ou de la fermer pour retourner à la vue principale.</w:t>
       </w:r>
     </w:p>
     <w:sectPr>
       <w:pgSz w:w="11906" w:h="16838"/>
-      <w:pgMar w:top="1985" w:right="1418" w:bottom="1418" w:left="1418" w:header="680" w:footer="680" w:gutter="0"/>
+      <w:pgMar w:top="993" w:right="1418" w:bottom="709" w:left="1418" w:header="680" w:footer="680" w:gutter="0"/>
       <w:cols w:space="708"/>
       <w:docGrid w:linePitch="360"/>
     </w:sectPr>
@@ -181,6 +3596,208 @@
     </w:lvl>
   </w:abstractNum>
   <w:abstractNum w:abstractNumId="1" w15:restartNumberingAfterBreak="0">
+    <w:nsid w:val="14CB7055"/>
+    <w:multiLevelType w:val="hybridMultilevel"/>
+    <w:tmpl w:val="85302C7E"/>
+    <w:lvl w:ilvl="0" w:tplc="080C0017">
+      <w:start w:val="1"/>
+      <w:numFmt w:val="lowerLetter"/>
+      <w:lvlText w:val="%1)"/>
+      <w:lvlJc w:val="left"/>
+      <w:pPr>
+        <w:ind w:left="720" w:hanging="360"/>
+      </w:pPr>
+      <w:rPr>
+        <w:rFonts w:hint="default"/>
+      </w:rPr>
+    </w:lvl>
+    <w:lvl w:ilvl="1" w:tplc="080C0019" w:tentative="1">
+      <w:start w:val="1"/>
+      <w:numFmt w:val="lowerLetter"/>
+      <w:lvlText w:val="%2."/>
+      <w:lvlJc w:val="left"/>
+      <w:pPr>
+        <w:ind w:left="1440" w:hanging="360"/>
+      </w:pPr>
+    </w:lvl>
+    <w:lvl w:ilvl="2" w:tplc="080C001B" w:tentative="1">
+      <w:start w:val="1"/>
+      <w:numFmt w:val="lowerRoman"/>
+      <w:lvlText w:val="%3."/>
+      <w:lvlJc w:val="right"/>
+      <w:pPr>
+        <w:ind w:left="2160" w:hanging="180"/>
+      </w:pPr>
+    </w:lvl>
+    <w:lvl w:ilvl="3" w:tplc="080C000F" w:tentative="1">
+      <w:start w:val="1"/>
+      <w:numFmt w:val="decimal"/>
+      <w:lvlText w:val="%4."/>
+      <w:lvlJc w:val="left"/>
+      <w:pPr>
+        <w:ind w:left="2880" w:hanging="360"/>
+      </w:pPr>
+    </w:lvl>
+    <w:lvl w:ilvl="4" w:tplc="080C0019" w:tentative="1">
+      <w:start w:val="1"/>
+      <w:numFmt w:val="lowerLetter"/>
+      <w:lvlText w:val="%5."/>
+      <w:lvlJc w:val="left"/>
+      <w:pPr>
+        <w:ind w:left="3600" w:hanging="360"/>
+      </w:pPr>
+    </w:lvl>
+    <w:lvl w:ilvl="5" w:tplc="080C001B" w:tentative="1">
+      <w:start w:val="1"/>
+      <w:numFmt w:val="lowerRoman"/>
+      <w:lvlText w:val="%6."/>
+      <w:lvlJc w:val="right"/>
+      <w:pPr>
+        <w:ind w:left="4320" w:hanging="180"/>
+      </w:pPr>
+    </w:lvl>
+    <w:lvl w:ilvl="6" w:tplc="080C000F" w:tentative="1">
+      <w:start w:val="1"/>
+      <w:numFmt w:val="decimal"/>
+      <w:lvlText w:val="%7."/>
+      <w:lvlJc w:val="left"/>
+      <w:pPr>
+        <w:ind w:left="5040" w:hanging="360"/>
+      </w:pPr>
+    </w:lvl>
+    <w:lvl w:ilvl="7" w:tplc="080C0019" w:tentative="1">
+      <w:start w:val="1"/>
+      <w:numFmt w:val="lowerLetter"/>
+      <w:lvlText w:val="%8."/>
+      <w:lvlJc w:val="left"/>
+      <w:pPr>
+        <w:ind w:left="5760" w:hanging="360"/>
+      </w:pPr>
+    </w:lvl>
+    <w:lvl w:ilvl="8" w:tplc="080C001B" w:tentative="1">
+      <w:start w:val="1"/>
+      <w:numFmt w:val="lowerRoman"/>
+      <w:lvlText w:val="%9."/>
+      <w:lvlJc w:val="right"/>
+      <w:pPr>
+        <w:ind w:left="6480" w:hanging="180"/>
+      </w:pPr>
+    </w:lvl>
+  </w:abstractNum>
+  <w:abstractNum w:abstractNumId="2" w15:restartNumberingAfterBreak="0">
+    <w:nsid w:val="18262A7B"/>
+    <w:multiLevelType w:val="hybridMultilevel"/>
+    <w:tmpl w:val="D3E48208"/>
+    <w:lvl w:ilvl="0" w:tplc="080C0001">
+      <w:start w:val="1"/>
+      <w:numFmt w:val="bullet"/>
+      <w:lvlText w:val=""/>
+      <w:lvlJc w:val="left"/>
+      <w:pPr>
+        <w:ind w:left="720" w:hanging="360"/>
+      </w:pPr>
+      <w:rPr>
+        <w:rFonts w:ascii="Symbol" w:hAnsi="Symbol" w:hint="default"/>
+      </w:rPr>
+    </w:lvl>
+    <w:lvl w:ilvl="1" w:tplc="080C0003" w:tentative="1">
+      <w:start w:val="1"/>
+      <w:numFmt w:val="bullet"/>
+      <w:lvlText w:val="o"/>
+      <w:lvlJc w:val="left"/>
+      <w:pPr>
+        <w:ind w:left="1440" w:hanging="360"/>
+      </w:pPr>
+      <w:rPr>
+        <w:rFonts w:ascii="Courier New" w:hAnsi="Courier New" w:cs="Courier New" w:hint="default"/>
+      </w:rPr>
+    </w:lvl>
+    <w:lvl w:ilvl="2" w:tplc="080C0005" w:tentative="1">
+      <w:start w:val="1"/>
+      <w:numFmt w:val="bullet"/>
+      <w:lvlText w:val=""/>
+      <w:lvlJc w:val="left"/>
+      <w:pPr>
+        <w:ind w:left="2160" w:hanging="360"/>
+      </w:pPr>
+      <w:rPr>
+        <w:rFonts w:ascii="Wingdings" w:hAnsi="Wingdings" w:hint="default"/>
+      </w:rPr>
+    </w:lvl>
+    <w:lvl w:ilvl="3" w:tplc="080C0001" w:tentative="1">
+      <w:start w:val="1"/>
+      <w:numFmt w:val="bullet"/>
+      <w:lvlText w:val=""/>
+      <w:lvlJc w:val="left"/>
+      <w:pPr>
+        <w:ind w:left="2880" w:hanging="360"/>
+      </w:pPr>
+      <w:rPr>
+        <w:rFonts w:ascii="Symbol" w:hAnsi="Symbol" w:hint="default"/>
+      </w:rPr>
+    </w:lvl>
+    <w:lvl w:ilvl="4" w:tplc="080C0003" w:tentative="1">
+      <w:start w:val="1"/>
+      <w:numFmt w:val="bullet"/>
+      <w:lvlText w:val="o"/>
+      <w:lvlJc w:val="left"/>
+      <w:pPr>
+        <w:ind w:left="3600" w:hanging="360"/>
+      </w:pPr>
+      <w:rPr>
+        <w:rFonts w:ascii="Courier New" w:hAnsi="Courier New" w:cs="Courier New" w:hint="default"/>
+      </w:rPr>
+    </w:lvl>
+    <w:lvl w:ilvl="5" w:tplc="080C0005" w:tentative="1">
+      <w:start w:val="1"/>
+      <w:numFmt w:val="bullet"/>
+      <w:lvlText w:val=""/>
+      <w:lvlJc w:val="left"/>
+      <w:pPr>
+        <w:ind w:left="4320" w:hanging="360"/>
+      </w:pPr>
+      <w:rPr>
+        <w:rFonts w:ascii="Wingdings" w:hAnsi="Wingdings" w:hint="default"/>
+      </w:rPr>
+    </w:lvl>
+    <w:lvl w:ilvl="6" w:tplc="080C0001" w:tentative="1">
+      <w:start w:val="1"/>
+      <w:numFmt w:val="bullet"/>
+      <w:lvlText w:val=""/>
+      <w:lvlJc w:val="left"/>
+      <w:pPr>
+        <w:ind w:left="5040" w:hanging="360"/>
+      </w:pPr>
+      <w:rPr>
+        <w:rFonts w:ascii="Symbol" w:hAnsi="Symbol" w:hint="default"/>
+      </w:rPr>
+    </w:lvl>
+    <w:lvl w:ilvl="7" w:tplc="080C0003" w:tentative="1">
+      <w:start w:val="1"/>
+      <w:numFmt w:val="bullet"/>
+      <w:lvlText w:val="o"/>
+      <w:lvlJc w:val="left"/>
+      <w:pPr>
+        <w:ind w:left="5760" w:hanging="360"/>
+      </w:pPr>
+      <w:rPr>
+        <w:rFonts w:ascii="Courier New" w:hAnsi="Courier New" w:cs="Courier New" w:hint="default"/>
+      </w:rPr>
+    </w:lvl>
+    <w:lvl w:ilvl="8" w:tplc="080C0005" w:tentative="1">
+      <w:start w:val="1"/>
+      <w:numFmt w:val="bullet"/>
+      <w:lvlText w:val=""/>
+      <w:lvlJc w:val="left"/>
+      <w:pPr>
+        <w:ind w:left="6480" w:hanging="360"/>
+      </w:pPr>
+      <w:rPr>
+        <w:rFonts w:ascii="Wingdings" w:hAnsi="Wingdings" w:hint="default"/>
+      </w:rPr>
+    </w:lvl>
+  </w:abstractNum>
+  <w:abstractNum w:abstractNumId="3" w15:restartNumberingAfterBreak="0">
     <w:nsid w:val="1B9B3055"/>
     <w:multiLevelType w:val="hybridMultilevel"/>
     <w:tmpl w:val="03D0A188"/>
@@ -272,7 +3889,7 @@
       </w:pPr>
     </w:lvl>
   </w:abstractNum>
-  <w:abstractNum w:abstractNumId="2" w15:restartNumberingAfterBreak="0">
+  <w:abstractNum w:abstractNumId="4" w15:restartNumberingAfterBreak="0">
     <w:nsid w:val="1F52353E"/>
     <w:multiLevelType w:val="hybridMultilevel"/>
     <w:tmpl w:val="83A83BEA"/>
@@ -361,7 +3978,7 @@
       </w:pPr>
     </w:lvl>
   </w:abstractNum>
-  <w:abstractNum w:abstractNumId="3" w15:restartNumberingAfterBreak="0">
+  <w:abstractNum w:abstractNumId="5" w15:restartNumberingAfterBreak="0">
     <w:nsid w:val="2A02452D"/>
     <w:multiLevelType w:val="hybridMultilevel"/>
     <w:tmpl w:val="25AED9EE"/>
@@ -474,7 +4091,7 @@
       </w:rPr>
     </w:lvl>
   </w:abstractNum>
-  <w:abstractNum w:abstractNumId="4" w15:restartNumberingAfterBreak="0">
+  <w:abstractNum w:abstractNumId="6" w15:restartNumberingAfterBreak="0">
     <w:nsid w:val="2DEE3098"/>
     <w:multiLevelType w:val="hybridMultilevel"/>
     <w:tmpl w:val="F37A4834"/>
@@ -587,7 +4204,7 @@
       </w:rPr>
     </w:lvl>
   </w:abstractNum>
-  <w:abstractNum w:abstractNumId="5" w15:restartNumberingAfterBreak="0">
+  <w:abstractNum w:abstractNumId="7" w15:restartNumberingAfterBreak="0">
     <w:nsid w:val="2E2503A7"/>
     <w:multiLevelType w:val="multilevel"/>
     <w:tmpl w:val="00921CCC"/>
@@ -708,7 +4325,96 @@
       </w:rPr>
     </w:lvl>
   </w:abstractNum>
-  <w:abstractNum w:abstractNumId="6" w15:restartNumberingAfterBreak="0">
+  <w:abstractNum w:abstractNumId="8" w15:restartNumberingAfterBreak="0">
+    <w:nsid w:val="41454333"/>
+    <w:multiLevelType w:val="hybridMultilevel"/>
+    <w:tmpl w:val="6B924C24"/>
+    <w:lvl w:ilvl="0" w:tplc="00980E78">
+      <w:start w:val="1"/>
+      <w:numFmt w:val="lowerLetter"/>
+      <w:lvlText w:val="%1)"/>
+      <w:lvlJc w:val="left"/>
+      <w:pPr>
+        <w:ind w:left="432" w:hanging="360"/>
+      </w:pPr>
+      <w:rPr>
+        <w:rFonts w:hint="default"/>
+      </w:rPr>
+    </w:lvl>
+    <w:lvl w:ilvl="1" w:tplc="080C0019" w:tentative="1">
+      <w:start w:val="1"/>
+      <w:numFmt w:val="lowerLetter"/>
+      <w:lvlText w:val="%2."/>
+      <w:lvlJc w:val="left"/>
+      <w:pPr>
+        <w:ind w:left="1152" w:hanging="360"/>
+      </w:pPr>
+    </w:lvl>
+    <w:lvl w:ilvl="2" w:tplc="080C001B" w:tentative="1">
+      <w:start w:val="1"/>
+      <w:numFmt w:val="lowerRoman"/>
+      <w:lvlText w:val="%3."/>
+      <w:lvlJc w:val="right"/>
+      <w:pPr>
+        <w:ind w:left="1872" w:hanging="180"/>
+      </w:pPr>
+    </w:lvl>
+    <w:lvl w:ilvl="3" w:tplc="080C000F" w:tentative="1">
+      <w:start w:val="1"/>
+      <w:numFmt w:val="decimal"/>
+      <w:lvlText w:val="%4."/>
+      <w:lvlJc w:val="left"/>
+      <w:pPr>
+        <w:ind w:left="2592" w:hanging="360"/>
+      </w:pPr>
+    </w:lvl>
+    <w:lvl w:ilvl="4" w:tplc="080C0019" w:tentative="1">
+      <w:start w:val="1"/>
+      <w:numFmt w:val="lowerLetter"/>
+      <w:lvlText w:val="%5."/>
+      <w:lvlJc w:val="left"/>
+      <w:pPr>
+        <w:ind w:left="3312" w:hanging="360"/>
+      </w:pPr>
+    </w:lvl>
+    <w:lvl w:ilvl="5" w:tplc="080C001B" w:tentative="1">
+      <w:start w:val="1"/>
+      <w:numFmt w:val="lowerRoman"/>
+      <w:lvlText w:val="%6."/>
+      <w:lvlJc w:val="right"/>
+      <w:pPr>
+        <w:ind w:left="4032" w:hanging="180"/>
+      </w:pPr>
+    </w:lvl>
+    <w:lvl w:ilvl="6" w:tplc="080C000F" w:tentative="1">
+      <w:start w:val="1"/>
+      <w:numFmt w:val="decimal"/>
+      <w:lvlText w:val="%7."/>
+      <w:lvlJc w:val="left"/>
+      <w:pPr>
+        <w:ind w:left="4752" w:hanging="360"/>
+      </w:pPr>
+    </w:lvl>
+    <w:lvl w:ilvl="7" w:tplc="080C0019" w:tentative="1">
+      <w:start w:val="1"/>
+      <w:numFmt w:val="lowerLetter"/>
+      <w:lvlText w:val="%8."/>
+      <w:lvlJc w:val="left"/>
+      <w:pPr>
+        <w:ind w:left="5472" w:hanging="360"/>
+      </w:pPr>
+    </w:lvl>
+    <w:lvl w:ilvl="8" w:tplc="080C001B" w:tentative="1">
+      <w:start w:val="1"/>
+      <w:numFmt w:val="lowerRoman"/>
+      <w:lvlText w:val="%9."/>
+      <w:lvlJc w:val="right"/>
+      <w:pPr>
+        <w:ind w:left="6192" w:hanging="180"/>
+      </w:pPr>
+    </w:lvl>
+  </w:abstractNum>
+  <w:abstractNum w:abstractNumId="9" w15:restartNumberingAfterBreak="0">
     <w:nsid w:val="4530033F"/>
     <w:multiLevelType w:val="hybridMultilevel"/>
     <w:tmpl w:val="BA468AA6"/>
@@ -799,7 +4505,7 @@
       </w:pPr>
     </w:lvl>
   </w:abstractNum>
-  <w:abstractNum w:abstractNumId="7" w15:restartNumberingAfterBreak="0">
+  <w:abstractNum w:abstractNumId="10" w15:restartNumberingAfterBreak="0">
     <w:nsid w:val="46265772"/>
     <w:multiLevelType w:val="hybridMultilevel"/>
     <w:tmpl w:val="788AB8D4"/>
@@ -911,29 +4617,154 @@
       </w:rPr>
     </w:lvl>
   </w:abstractNum>
+  <w:abstractNum w:abstractNumId="11" w15:restartNumberingAfterBreak="0">
+    <w:nsid w:val="73234B3B"/>
+    <w:multiLevelType w:val="hybridMultilevel"/>
+    <w:tmpl w:val="A3BCDB74"/>
+    <w:lvl w:ilvl="0" w:tplc="080C0001">
+      <w:start w:val="1"/>
+      <w:numFmt w:val="bullet"/>
+      <w:lvlText w:val=""/>
+      <w:lvlJc w:val="left"/>
+      <w:pPr>
+        <w:ind w:left="720" w:hanging="360"/>
+      </w:pPr>
+      <w:rPr>
+        <w:rFonts w:ascii="Symbol" w:hAnsi="Symbol" w:hint="default"/>
+      </w:rPr>
+    </w:lvl>
+    <w:lvl w:ilvl="1" w:tplc="080C0003" w:tentative="1">
+      <w:start w:val="1"/>
+      <w:numFmt w:val="bullet"/>
+      <w:lvlText w:val="o"/>
+      <w:lvlJc w:val="left"/>
+      <w:pPr>
+        <w:ind w:left="1440" w:hanging="360"/>
+      </w:pPr>
+      <w:rPr>
+        <w:rFonts w:ascii="Courier New" w:hAnsi="Courier New" w:cs="Courier New" w:hint="default"/>
+      </w:rPr>
+    </w:lvl>
+    <w:lvl w:ilvl="2" w:tplc="080C0005" w:tentative="1">
+      <w:start w:val="1"/>
+      <w:numFmt w:val="bullet"/>
+      <w:lvlText w:val=""/>
+      <w:lvlJc w:val="left"/>
+      <w:pPr>
+        <w:ind w:left="2160" w:hanging="360"/>
+      </w:pPr>
+      <w:rPr>
+        <w:rFonts w:ascii="Wingdings" w:hAnsi="Wingdings" w:hint="default"/>
+      </w:rPr>
+    </w:lvl>
+    <w:lvl w:ilvl="3" w:tplc="080C0001" w:tentative="1">
+      <w:start w:val="1"/>
+      <w:numFmt w:val="bullet"/>
+      <w:lvlText w:val=""/>
+      <w:lvlJc w:val="left"/>
+      <w:pPr>
+        <w:ind w:left="2880" w:hanging="360"/>
+      </w:pPr>
+      <w:rPr>
+        <w:rFonts w:ascii="Symbol" w:hAnsi="Symbol" w:hint="default"/>
+      </w:rPr>
+    </w:lvl>
+    <w:lvl w:ilvl="4" w:tplc="080C0003" w:tentative="1">
+      <w:start w:val="1"/>
+      <w:numFmt w:val="bullet"/>
+      <w:lvlText w:val="o"/>
+      <w:lvlJc w:val="left"/>
+      <w:pPr>
+        <w:ind w:left="3600" w:hanging="360"/>
+      </w:pPr>
+      <w:rPr>
+        <w:rFonts w:ascii="Courier New" w:hAnsi="Courier New" w:cs="Courier New" w:hint="default"/>
+      </w:rPr>
+    </w:lvl>
+    <w:lvl w:ilvl="5" w:tplc="080C0005" w:tentative="1">
+      <w:start w:val="1"/>
+      <w:numFmt w:val="bullet"/>
+      <w:lvlText w:val=""/>
+      <w:lvlJc w:val="left"/>
+      <w:pPr>
+        <w:ind w:left="4320" w:hanging="360"/>
+      </w:pPr>
+      <w:rPr>
+        <w:rFonts w:ascii="Wingdings" w:hAnsi="Wingdings" w:hint="default"/>
+      </w:rPr>
+    </w:lvl>
+    <w:lvl w:ilvl="6" w:tplc="080C0001" w:tentative="1">
+      <w:start w:val="1"/>
+      <w:numFmt w:val="bullet"/>
+      <w:lvlText w:val=""/>
+      <w:lvlJc w:val="left"/>
+      <w:pPr>
+        <w:ind w:left="5040" w:hanging="360"/>
+      </w:pPr>
+      <w:rPr>
+        <w:rFonts w:ascii="Symbol" w:hAnsi="Symbol" w:hint="default"/>
+      </w:rPr>
+    </w:lvl>
+    <w:lvl w:ilvl="7" w:tplc="080C0003" w:tentative="1">
+      <w:start w:val="1"/>
+      <w:numFmt w:val="bullet"/>
+      <w:lvlText w:val="o"/>
+      <w:lvlJc w:val="left"/>
+      <w:pPr>
+        <w:ind w:left="5760" w:hanging="360"/>
+      </w:pPr>
+      <w:rPr>
+        <w:rFonts w:ascii="Courier New" w:hAnsi="Courier New" w:cs="Courier New" w:hint="default"/>
+      </w:rPr>
+    </w:lvl>
+    <w:lvl w:ilvl="8" w:tplc="080C0005" w:tentative="1">
+      <w:start w:val="1"/>
+      <w:numFmt w:val="bullet"/>
+      <w:lvlText w:val=""/>
+      <w:lvlJc w:val="left"/>
+      <w:pPr>
+        <w:ind w:left="6480" w:hanging="360"/>
+      </w:pPr>
+      <w:rPr>
+        <w:rFonts w:ascii="Wingdings" w:hAnsi="Wingdings" w:hint="default"/>
+      </w:rPr>
+    </w:lvl>
+  </w:abstractNum>
   <w:num w:numId="1" w16cid:durableId="2052683467">
-    <w:abstractNumId w:val="7"/>
+    <w:abstractNumId w:val="10"/>
   </w:num>
   <w:num w:numId="2" w16cid:durableId="232862375">
-    <w:abstractNumId w:val="3"/>
+    <w:abstractNumId w:val="5"/>
   </w:num>
   <w:num w:numId="3" w16cid:durableId="371226097">
     <w:abstractNumId w:val="0"/>
   </w:num>
   <w:num w:numId="4" w16cid:durableId="992563307">
+    <w:abstractNumId w:val="6"/>
+  </w:num>
+  <w:num w:numId="5" w16cid:durableId="2051953150">
+    <w:abstractNumId w:val="9"/>
+  </w:num>
+  <w:num w:numId="6" w16cid:durableId="1252156082">
+    <w:abstractNumId w:val="3"/>
+  </w:num>
+  <w:num w:numId="7" w16cid:durableId="1528058163">
+    <w:abstractNumId w:val="7"/>
+  </w:num>
+  <w:num w:numId="8" w16cid:durableId="511186496">
     <w:abstractNumId w:val="4"/>
   </w:num>
-  <w:num w:numId="5" w16cid:durableId="2051953150">
-    <w:abstractNumId w:val="6"/>
-  </w:num>
-  <w:num w:numId="6" w16cid:durableId="1252156082">
+  <w:num w:numId="9" w16cid:durableId="164102441">
     <w:abstractNumId w:val="1"/>
   </w:num>
-  <w:num w:numId="7" w16cid:durableId="1528058163">
-    <w:abstractNumId w:val="5"/>
+  <w:num w:numId="10" w16cid:durableId="445929450">
+    <w:abstractNumId w:val="8"/>
   </w:num>
-  <w:num w:numId="8" w16cid:durableId="511186496">
+  <w:num w:numId="11" w16cid:durableId="1284770649">
     <w:abstractNumId w:val="2"/>
+  </w:num>
+  <w:num w:numId="12" w16cid:durableId="1001812702">
+    <w:abstractNumId w:val="11"/>
   </w:num>
 </w:numbering>
 </file>
@@ -1994,6 +5825,29 @@
       <w:spacing w:val="5"/>
     </w:rPr>
   </w:style>
+  <w:style w:type="character" w:styleId="Lienhypertexte">
+    <w:name w:val="Hyperlink"/>
+    <w:basedOn w:val="Policepardfaut"/>
+    <w:uiPriority w:val="99"/>
+    <w:unhideWhenUsed/>
+    <w:rsid w:val="0054357A"/>
+    <w:rPr>
+      <w:color w:val="0563C1" w:themeColor="hyperlink"/>
+      <w:u w:val="single"/>
+    </w:rPr>
+  </w:style>
+  <w:style w:type="character" w:styleId="Mentionnonrsolue">
+    <w:name w:val="Unresolved Mention"/>
+    <w:basedOn w:val="Policepardfaut"/>
+    <w:uiPriority w:val="99"/>
+    <w:semiHidden/>
+    <w:unhideWhenUsed/>
+    <w:rsid w:val="0054357A"/>
+    <w:rPr>
+      <w:color w:val="605E5C"/>
+      <w:shd w:val="clear" w:color="auto" w:fill="E1DFDD"/>
+    </w:rPr>
+  </w:style>
 </w:styles>
 </file>
 

</xml_diff>